<commit_message>
Assesment 1 Report Amended
</commit_message>
<xml_diff>
--- a/Assignment1_report.docx
+++ b/Assignment1_report.docx
@@ -45,13 +45,13 @@
         <w:rPr>
           <w:rFonts w:ascii="Times New Roman" w:hAnsi="Times New Roman" w:cs="Times New Roman"/>
         </w:rPr>
-        <w:t xml:space="preserve">Used to </w:t>
-      </w:r>
-      <w:r>
-        <w:rPr>
-          <w:rFonts w:ascii="Times New Roman" w:hAnsi="Times New Roman" w:cs="Times New Roman"/>
-        </w:rPr>
-        <w:t xml:space="preserve">filter out </w:t>
+        <w:t>F</w:t>
+      </w:r>
+      <w:r>
+        <w:rPr>
+          <w:rFonts w:ascii="Times New Roman" w:hAnsi="Times New Roman" w:cs="Times New Roman"/>
+        </w:rPr>
+        <w:t xml:space="preserve">ilter out </w:t>
       </w:r>
       <w:r>
         <w:rPr>
@@ -62,7 +62,7 @@
       <w:r>
         <w:rPr>
           <w:rFonts w:ascii="Times New Roman" w:hAnsi="Times New Roman" w:cs="Times New Roman"/>
-          <w:lang w:val="en-AS"/>
+          <w:lang/>
         </w:rPr>
         <w:t>.</w:t>
       </w:r>
@@ -96,12 +96,30 @@
         <w:rPr>
           <w:rFonts w:ascii="Times New Roman" w:hAnsi="Times New Roman" w:cs="Times New Roman"/>
         </w:rPr>
-        <w:t>Used to select only the required attributes for the model training</w:t>
-      </w:r>
-      <w:r>
-        <w:rPr>
-          <w:rFonts w:ascii="Times New Roman" w:hAnsi="Times New Roman" w:cs="Times New Roman"/>
-          <w:lang w:val="en-AS"/>
+        <w:t>S</w:t>
+      </w:r>
+      <w:r>
+        <w:rPr>
+          <w:rFonts w:ascii="Times New Roman" w:hAnsi="Times New Roman" w:cs="Times New Roman"/>
+        </w:rPr>
+        <w:t>elect</w:t>
+      </w:r>
+      <w:r>
+        <w:rPr>
+          <w:rFonts w:ascii="Times New Roman" w:hAnsi="Times New Roman" w:cs="Times New Roman"/>
+        </w:rPr>
+        <w:t>s</w:t>
+      </w:r>
+      <w:r>
+        <w:rPr>
+          <w:rFonts w:ascii="Times New Roman" w:hAnsi="Times New Roman" w:cs="Times New Roman"/>
+        </w:rPr>
+        <w:t xml:space="preserve"> only the required attributes</w:t>
+      </w:r>
+      <w:r>
+        <w:rPr>
+          <w:rFonts w:ascii="Times New Roman" w:hAnsi="Times New Roman" w:cs="Times New Roman"/>
+          <w:lang/>
         </w:rPr>
         <w:t>.</w:t>
       </w:r>
@@ -117,7 +135,7 @@
         <w:rPr>
           <w:rFonts w:ascii="Times New Roman" w:hAnsi="Times New Roman" w:cs="Times New Roman"/>
         </w:rPr>
-        <w:t>Set Role</w:t>
+        <w:t>Normalize</w:t>
       </w:r>
     </w:p>
     <w:p>
@@ -127,15 +145,9 @@
           <w:ilvl w:val="0"/>
           <w:numId w:val="2"/>
         </w:numPr>
-        <w:rPr>
-          <w:rFonts w:ascii="Times New Roman" w:hAnsi="Times New Roman" w:cs="Times New Roman"/>
-        </w:rPr>
-      </w:pPr>
-      <w:r>
-        <w:rPr>
-          <w:rFonts w:ascii="Times New Roman" w:hAnsi="Times New Roman" w:cs="Times New Roman"/>
-        </w:rPr>
-        <w:t>Sets the role of the output attribute as the label</w:t>
+      </w:pPr>
+      <w:r>
+        <w:t>Normalizes all the required attributes to a range of 0-1</w:t>
       </w:r>
     </w:p>
     <w:p>
@@ -149,7 +161,7 @@
         <w:rPr>
           <w:rFonts w:ascii="Times New Roman" w:hAnsi="Times New Roman" w:cs="Times New Roman"/>
         </w:rPr>
-        <w:t>Multiply</w:t>
+        <w:t>Set Role</w:t>
       </w:r>
     </w:p>
     <w:p>
@@ -166,126 +178,38 @@
       <w:r>
         <w:rPr>
           <w:rFonts w:ascii="Times New Roman" w:hAnsi="Times New Roman" w:cs="Times New Roman"/>
-          <w:lang w:val="en-AS"/>
-        </w:rPr>
-        <w:t>D</w:t>
-      </w:r>
-      <w:proofErr w:type="spellStart"/>
-      <w:r>
-        <w:rPr>
-          <w:rFonts w:ascii="Times New Roman" w:hAnsi="Times New Roman" w:cs="Times New Roman"/>
-        </w:rPr>
-        <w:t>uplicate</w:t>
-      </w:r>
-      <w:proofErr w:type="spellEnd"/>
-      <w:r>
-        <w:rPr>
-          <w:rFonts w:ascii="Times New Roman" w:hAnsi="Times New Roman" w:cs="Times New Roman"/>
-          <w:lang w:val="en-AS"/>
-        </w:rPr>
-        <w:t>s</w:t>
-      </w:r>
-      <w:r>
-        <w:rPr>
-          <w:rFonts w:ascii="Times New Roman" w:hAnsi="Times New Roman" w:cs="Times New Roman"/>
-        </w:rPr>
-        <w:t xml:space="preserve"> the original data to be used in model training, cross validation and compare </w:t>
-      </w:r>
-      <w:proofErr w:type="gramStart"/>
-      <w:r>
-        <w:rPr>
-          <w:rFonts w:ascii="Times New Roman" w:hAnsi="Times New Roman" w:cs="Times New Roman"/>
-        </w:rPr>
-        <w:t>ROCs</w:t>
-      </w:r>
-      <w:proofErr w:type="gramEnd"/>
-      <w:r>
-        <w:rPr>
-          <w:rFonts w:ascii="Times New Roman" w:hAnsi="Times New Roman" w:cs="Times New Roman"/>
-        </w:rPr>
-        <w:t xml:space="preserve"> operators</w:t>
-      </w:r>
-      <w:r>
-        <w:rPr>
-          <w:rFonts w:ascii="Times New Roman" w:hAnsi="Times New Roman" w:cs="Times New Roman"/>
-        </w:rPr>
-        <w:t>.</w:t>
+        </w:rPr>
+        <w:t>Sets the role of the output attribute as the label</w:t>
+      </w:r>
+      <w:r>
+        <w:rPr>
+          <w:rFonts w:ascii="Times New Roman" w:hAnsi="Times New Roman" w:cs="Times New Roman"/>
+        </w:rPr>
+        <w:br w:type="page"/>
       </w:r>
     </w:p>
     <w:p>
       <w:pPr>
-        <w:pStyle w:val="Heading3"/>
-        <w:rPr>
-          <w:rFonts w:ascii="Times New Roman" w:hAnsi="Times New Roman" w:cs="Times New Roman"/>
-        </w:rPr>
-      </w:pPr>
-      <w:r>
-        <w:rPr>
-          <w:rFonts w:ascii="Times New Roman" w:hAnsi="Times New Roman" w:cs="Times New Roman"/>
-        </w:rPr>
-        <w:t>Split Data</w:t>
+        <w:pStyle w:val="Heading1"/>
+        <w:rPr>
+          <w:rFonts w:ascii="Times New Roman" w:hAnsi="Times New Roman" w:cs="Times New Roman"/>
+          <w:lang/>
+        </w:rPr>
+      </w:pPr>
+      <w:r>
+        <w:rPr>
+          <w:rFonts w:ascii="Times New Roman" w:hAnsi="Times New Roman" w:cs="Times New Roman"/>
+          <w:lang/>
+        </w:rPr>
+        <w:lastRenderedPageBreak/>
+        <w:t>ROC Curve</w:t>
       </w:r>
     </w:p>
     <w:p>
       <w:pPr>
-        <w:pStyle w:val="ListParagraph"/>
-        <w:numPr>
-          <w:ilvl w:val="0"/>
-          <w:numId w:val="2"/>
-        </w:numPr>
-        <w:rPr>
-          <w:rFonts w:ascii="Times New Roman" w:hAnsi="Times New Roman" w:cs="Times New Roman"/>
-        </w:rPr>
-      </w:pPr>
-      <w:r>
-        <w:rPr>
-          <w:rFonts w:ascii="Times New Roman" w:hAnsi="Times New Roman" w:cs="Times New Roman"/>
-        </w:rPr>
-        <w:t>Splits the data such that all the models are trained with the same data for proper accuracy measurement in the output</w:t>
-      </w:r>
-      <w:r>
-        <w:rPr>
-          <w:rFonts w:ascii="Times New Roman" w:hAnsi="Times New Roman" w:cs="Times New Roman"/>
-          <w:lang w:val="en-AS"/>
-        </w:rPr>
-        <w:t>.</w:t>
-      </w:r>
-    </w:p>
-    <w:p>
-      <w:pPr>
-        <w:rPr>
-          <w:rFonts w:ascii="Times New Roman" w:hAnsi="Times New Roman" w:cs="Times New Roman"/>
-        </w:rPr>
-      </w:pPr>
-      <w:r>
-        <w:rPr>
-          <w:rFonts w:ascii="Times New Roman" w:hAnsi="Times New Roman" w:cs="Times New Roman"/>
-        </w:rPr>
-        <w:br w:type="page"/>
-      </w:r>
-    </w:p>
-    <w:p>
-      <w:pPr>
-        <w:pStyle w:val="Heading1"/>
-        <w:rPr>
-          <w:rFonts w:ascii="Times New Roman" w:hAnsi="Times New Roman" w:cs="Times New Roman"/>
-          <w:lang w:val="en-AS"/>
-        </w:rPr>
-      </w:pPr>
-      <w:r>
-        <w:rPr>
-          <w:rFonts w:ascii="Times New Roman" w:hAnsi="Times New Roman" w:cs="Times New Roman"/>
-          <w:lang w:val="en-AS"/>
-        </w:rPr>
-        <w:lastRenderedPageBreak/>
-        <w:t>ROC Curve</w:t>
-      </w:r>
-    </w:p>
-    <w:p>
-      <w:pPr>
-        <w:rPr>
-          <w:rFonts w:ascii="Times New Roman" w:hAnsi="Times New Roman" w:cs="Times New Roman"/>
-          <w:lang w:val="en-AS"/>
+        <w:rPr>
+          <w:rFonts w:ascii="Times New Roman" w:hAnsi="Times New Roman" w:cs="Times New Roman"/>
+          <w:lang/>
         </w:rPr>
       </w:pPr>
       <w:r>
@@ -335,7 +259,7 @@
         <w:jc w:val="center"/>
         <w:rPr>
           <w:rFonts w:ascii="Times New Roman" w:hAnsi="Times New Roman" w:cs="Times New Roman"/>
-          <w:lang w:val="en-AS"/>
+          <w:lang/>
         </w:rPr>
       </w:pPr>
       <w:r>
@@ -343,14 +267,14 @@
           <w:rFonts w:ascii="Times New Roman" w:hAnsi="Times New Roman" w:cs="Times New Roman"/>
           <w:i/>
           <w:iCs/>
-          <w:lang w:val="en-AS"/>
+          <w:lang/>
         </w:rPr>
         <w:t>(fig 1: ROC curve)</w:t>
       </w:r>
       <w:r>
         <w:rPr>
           <w:rFonts w:ascii="Times New Roman" w:hAnsi="Times New Roman" w:cs="Times New Roman"/>
-          <w:lang w:val="en-AS"/>
+          <w:lang/>
         </w:rPr>
         <w:br w:type="page"/>
       </w:r>
@@ -360,13 +284,13 @@
         <w:pStyle w:val="Heading1"/>
         <w:rPr>
           <w:rFonts w:ascii="Times New Roman" w:hAnsi="Times New Roman" w:cs="Times New Roman"/>
-          <w:lang w:val="en-AS"/>
-        </w:rPr>
-      </w:pPr>
-      <w:r>
-        <w:rPr>
-          <w:rFonts w:ascii="Times New Roman" w:hAnsi="Times New Roman" w:cs="Times New Roman"/>
-          <w:lang w:val="en-AS"/>
+          <w:lang/>
+        </w:rPr>
+      </w:pPr>
+      <w:r>
+        <w:rPr>
+          <w:rFonts w:ascii="Times New Roman" w:hAnsi="Times New Roman" w:cs="Times New Roman"/>
+          <w:lang/>
         </w:rPr>
         <w:lastRenderedPageBreak/>
         <w:t>Technique 1</w:t>
@@ -374,7 +298,7 @@
       <w:r>
         <w:rPr>
           <w:rFonts w:ascii="Times New Roman" w:hAnsi="Times New Roman" w:cs="Times New Roman"/>
-          <w:lang w:val="en-AS"/>
+          <w:lang/>
         </w:rPr>
         <w:t>: Decision Tree</w:t>
       </w:r>
@@ -384,13 +308,13 @@
         <w:pStyle w:val="Heading3"/>
         <w:rPr>
           <w:rFonts w:ascii="Times New Roman" w:hAnsi="Times New Roman" w:cs="Times New Roman"/>
-          <w:lang w:val="en-AS"/>
-        </w:rPr>
-      </w:pPr>
-      <w:r>
-        <w:rPr>
-          <w:rFonts w:ascii="Times New Roman" w:hAnsi="Times New Roman" w:cs="Times New Roman"/>
-          <w:lang w:val="en-AS"/>
+          <w:lang/>
+        </w:rPr>
+      </w:pPr>
+      <w:r>
+        <w:rPr>
+          <w:rFonts w:ascii="Times New Roman" w:hAnsi="Times New Roman" w:cs="Times New Roman"/>
+          <w:lang/>
         </w:rPr>
         <w:t>Motivation</w:t>
       </w:r>
@@ -404,97 +328,97 @@
         </w:numPr>
         <w:rPr>
           <w:rFonts w:ascii="Times New Roman" w:hAnsi="Times New Roman" w:cs="Times New Roman"/>
-          <w:lang w:val="en-AS"/>
-        </w:rPr>
-      </w:pPr>
-      <w:r>
-        <w:rPr>
-          <w:rFonts w:ascii="Times New Roman" w:hAnsi="Times New Roman" w:cs="Times New Roman"/>
-          <w:lang w:val="en-AS"/>
+          <w:lang/>
+        </w:rPr>
+      </w:pPr>
+      <w:r>
+        <w:rPr>
+          <w:rFonts w:ascii="Times New Roman" w:hAnsi="Times New Roman" w:cs="Times New Roman"/>
+          <w:lang/>
         </w:rPr>
         <w:t>Dataset has binomial output/ class</w:t>
       </w:r>
       <w:r>
         <w:rPr>
           <w:rFonts w:ascii="Times New Roman" w:hAnsi="Times New Roman" w:cs="Times New Roman"/>
-          <w:lang w:val="en-AS"/>
+          <w:lang/>
         </w:rPr>
         <w:t xml:space="preserve"> </w:t>
       </w:r>
       <w:r>
         <w:rPr>
           <w:rFonts w:ascii="Times New Roman" w:hAnsi="Times New Roman" w:cs="Times New Roman"/>
-          <w:lang w:val="en-AS"/>
+          <w:lang/>
         </w:rPr>
         <w:t>i.e.,</w:t>
       </w:r>
       <w:r>
         <w:rPr>
           <w:rFonts w:ascii="Times New Roman" w:hAnsi="Times New Roman" w:cs="Times New Roman"/>
-          <w:lang w:val="en-AS"/>
+          <w:lang/>
         </w:rPr>
         <w:t xml:space="preserve"> discrete data</w:t>
       </w:r>
       <w:r>
         <w:rPr>
           <w:rFonts w:ascii="Times New Roman" w:hAnsi="Times New Roman" w:cs="Times New Roman"/>
-          <w:lang w:val="en-AS"/>
+          <w:lang/>
         </w:rPr>
         <w:t>.</w:t>
       </w:r>
       <w:r>
         <w:rPr>
           <w:rFonts w:ascii="Times New Roman" w:hAnsi="Times New Roman" w:cs="Times New Roman"/>
-          <w:lang w:val="en-AS"/>
+          <w:lang/>
         </w:rPr>
         <w:t xml:space="preserve"> So, classification</w:t>
       </w:r>
       <w:r>
         <w:rPr>
           <w:rFonts w:ascii="Times New Roman" w:hAnsi="Times New Roman" w:cs="Times New Roman"/>
-          <w:lang w:val="en-AS"/>
+          <w:lang/>
         </w:rPr>
         <w:t xml:space="preserve"> </w:t>
       </w:r>
       <w:r>
         <w:rPr>
           <w:rFonts w:ascii="Times New Roman" w:hAnsi="Times New Roman" w:cs="Times New Roman"/>
-          <w:lang w:val="en-AS"/>
+          <w:lang/>
         </w:rPr>
         <w:t>algorithm</w:t>
       </w:r>
       <w:r>
         <w:rPr>
           <w:rFonts w:ascii="Times New Roman" w:hAnsi="Times New Roman" w:cs="Times New Roman"/>
-          <w:lang w:val="en-AS"/>
+          <w:lang/>
         </w:rPr>
         <w:t>s</w:t>
       </w:r>
       <w:r>
         <w:rPr>
           <w:rFonts w:ascii="Times New Roman" w:hAnsi="Times New Roman" w:cs="Times New Roman"/>
-          <w:lang w:val="en-AS"/>
+          <w:lang/>
         </w:rPr>
         <w:t xml:space="preserve"> </w:t>
       </w:r>
       <w:r>
         <w:rPr>
           <w:rFonts w:ascii="Times New Roman" w:hAnsi="Times New Roman" w:cs="Times New Roman"/>
-          <w:lang w:val="en-AS"/>
+          <w:lang/>
         </w:rPr>
         <w:t>are best for the dataset</w:t>
       </w:r>
       <w:r>
         <w:rPr>
           <w:rFonts w:ascii="Times New Roman" w:hAnsi="Times New Roman" w:cs="Times New Roman"/>
-          <w:lang w:val="en-AS"/>
+          <w:lang/>
         </w:rPr>
         <w:t xml:space="preserve"> and decision tree is a classification </w:t>
       </w:r>
       <w:r>
         <w:rPr>
           <w:rFonts w:ascii="Times New Roman" w:hAnsi="Times New Roman" w:cs="Times New Roman"/>
-          <w:lang w:val="en-AS"/>
+          <w:lang/>
         </w:rPr>
         <w:t>technique</w:t>
       </w:r>
@@ -508,27 +432,27 @@
         </w:numPr>
         <w:rPr>
           <w:rFonts w:ascii="Times New Roman" w:hAnsi="Times New Roman" w:cs="Times New Roman"/>
-          <w:lang w:val="en-AS"/>
-        </w:rPr>
-      </w:pPr>
-      <w:r>
-        <w:rPr>
-          <w:rFonts w:ascii="Times New Roman" w:hAnsi="Times New Roman" w:cs="Times New Roman"/>
-          <w:lang w:val="en-AS"/>
+          <w:lang/>
+        </w:rPr>
+      </w:pPr>
+      <w:r>
+        <w:rPr>
+          <w:rFonts w:ascii="Times New Roman" w:hAnsi="Times New Roman" w:cs="Times New Roman"/>
+          <w:lang/>
         </w:rPr>
         <w:t>B</w:t>
       </w:r>
       <w:r>
         <w:rPr>
           <w:rFonts w:ascii="Times New Roman" w:hAnsi="Times New Roman" w:cs="Times New Roman"/>
-          <w:lang w:val="en-AS"/>
+          <w:lang/>
         </w:rPr>
         <w:t>est Area under the ROC Curve</w:t>
       </w:r>
       <w:r>
         <w:rPr>
           <w:rFonts w:ascii="Times New Roman" w:hAnsi="Times New Roman" w:cs="Times New Roman"/>
-          <w:lang w:val="en-AS"/>
+          <w:lang/>
         </w:rPr>
         <w:t xml:space="preserve"> (fig 1)</w:t>
       </w:r>
@@ -538,13 +462,13 @@
         <w:pStyle w:val="Heading3"/>
         <w:rPr>
           <w:rFonts w:ascii="Times New Roman" w:hAnsi="Times New Roman" w:cs="Times New Roman"/>
-          <w:lang w:val="en-AS"/>
-        </w:rPr>
-      </w:pPr>
-      <w:r>
-        <w:rPr>
-          <w:rFonts w:ascii="Times New Roman" w:hAnsi="Times New Roman" w:cs="Times New Roman"/>
-          <w:lang w:val="en-AS"/>
+          <w:lang/>
+        </w:rPr>
+      </w:pPr>
+      <w:r>
+        <w:rPr>
+          <w:rFonts w:ascii="Times New Roman" w:hAnsi="Times New Roman" w:cs="Times New Roman"/>
+          <w:lang/>
         </w:rPr>
         <w:t>Snapshot</w:t>
       </w:r>
@@ -553,7 +477,7 @@
       <w:pPr>
         <w:rPr>
           <w:rFonts w:ascii="Times New Roman" w:hAnsi="Times New Roman" w:cs="Times New Roman"/>
-          <w:lang w:val="en-AS"/>
+          <w:lang/>
         </w:rPr>
       </w:pPr>
       <w:r>
@@ -603,34 +527,34 @@
         <w:pStyle w:val="Heading3"/>
         <w:rPr>
           <w:rFonts w:ascii="Times New Roman" w:hAnsi="Times New Roman" w:cs="Times New Roman"/>
-          <w:lang w:val="en-AS"/>
-        </w:rPr>
-      </w:pPr>
-      <w:r>
-        <w:rPr>
-          <w:rFonts w:ascii="Times New Roman" w:hAnsi="Times New Roman" w:cs="Times New Roman"/>
-          <w:lang w:val="en-AS"/>
+          <w:lang/>
+        </w:rPr>
+      </w:pPr>
+      <w:r>
+        <w:rPr>
+          <w:rFonts w:ascii="Times New Roman" w:hAnsi="Times New Roman" w:cs="Times New Roman"/>
+          <w:lang/>
         </w:rPr>
         <w:t>Parameter</w:t>
       </w:r>
       <w:r>
         <w:rPr>
           <w:rFonts w:ascii="Times New Roman" w:hAnsi="Times New Roman" w:cs="Times New Roman"/>
-          <w:lang w:val="en-AS"/>
+          <w:lang/>
         </w:rPr>
         <w:t xml:space="preserve"> </w:t>
       </w:r>
       <w:r>
         <w:rPr>
           <w:rFonts w:ascii="Times New Roman" w:hAnsi="Times New Roman" w:cs="Times New Roman"/>
-          <w:lang w:val="en-AS"/>
+          <w:lang/>
         </w:rPr>
         <w:t>Setting</w:t>
       </w:r>
       <w:r>
         <w:rPr>
           <w:rFonts w:ascii="Times New Roman" w:hAnsi="Times New Roman" w:cs="Times New Roman"/>
-          <w:lang w:val="en-AS"/>
+          <w:lang/>
         </w:rPr>
         <w:t>s</w:t>
       </w:r>
@@ -644,13 +568,13 @@
         </w:numPr>
         <w:rPr>
           <w:rFonts w:ascii="Times New Roman" w:hAnsi="Times New Roman" w:cs="Times New Roman"/>
-          <w:lang w:val="en-AS"/>
-        </w:rPr>
-      </w:pPr>
-      <w:r>
-        <w:rPr>
-          <w:rFonts w:ascii="Times New Roman" w:hAnsi="Times New Roman" w:cs="Times New Roman"/>
-          <w:lang w:val="en-AS"/>
+          <w:lang/>
+        </w:rPr>
+      </w:pPr>
+      <w:r>
+        <w:rPr>
+          <w:rFonts w:ascii="Times New Roman" w:hAnsi="Times New Roman" w:cs="Times New Roman"/>
+          <w:lang/>
         </w:rPr>
         <w:t>Criterion: gini_index</w:t>
       </w:r>
@@ -664,13 +588,13 @@
         </w:numPr>
         <w:rPr>
           <w:rFonts w:ascii="Times New Roman" w:hAnsi="Times New Roman" w:cs="Times New Roman"/>
-          <w:lang w:val="en-AS"/>
-        </w:rPr>
-      </w:pPr>
-      <w:r>
-        <w:rPr>
-          <w:rFonts w:ascii="Times New Roman" w:hAnsi="Times New Roman" w:cs="Times New Roman"/>
-          <w:lang w:val="en-AS"/>
+          <w:lang/>
+        </w:rPr>
+      </w:pPr>
+      <w:r>
+        <w:rPr>
+          <w:rFonts w:ascii="Times New Roman" w:hAnsi="Times New Roman" w:cs="Times New Roman"/>
+          <w:lang/>
         </w:rPr>
         <w:t>Maximal depth: 4</w:t>
       </w:r>
@@ -684,13 +608,13 @@
         </w:numPr>
         <w:rPr>
           <w:rFonts w:ascii="Times New Roman" w:hAnsi="Times New Roman" w:cs="Times New Roman"/>
-          <w:lang w:val="en-AS"/>
-        </w:rPr>
-      </w:pPr>
-      <w:r>
-        <w:rPr>
-          <w:rFonts w:ascii="Times New Roman" w:hAnsi="Times New Roman" w:cs="Times New Roman"/>
-          <w:lang w:val="en-AS"/>
+          <w:lang/>
+        </w:rPr>
+      </w:pPr>
+      <w:r>
+        <w:rPr>
+          <w:rFonts w:ascii="Times New Roman" w:hAnsi="Times New Roman" w:cs="Times New Roman"/>
+          <w:lang/>
         </w:rPr>
         <w:t>Apply pruning: false</w:t>
       </w:r>
@@ -704,13 +628,13 @@
         </w:numPr>
         <w:rPr>
           <w:rFonts w:ascii="Times New Roman" w:hAnsi="Times New Roman" w:cs="Times New Roman"/>
-          <w:lang w:val="en-AS"/>
-        </w:rPr>
-      </w:pPr>
-      <w:r>
-        <w:rPr>
-          <w:rFonts w:ascii="Times New Roman" w:hAnsi="Times New Roman" w:cs="Times New Roman"/>
-          <w:lang w:val="en-AS"/>
+          <w:lang/>
+        </w:rPr>
+      </w:pPr>
+      <w:r>
+        <w:rPr>
+          <w:rFonts w:ascii="Times New Roman" w:hAnsi="Times New Roman" w:cs="Times New Roman"/>
+          <w:lang/>
         </w:rPr>
         <w:t>Apply prepruning: false</w:t>
       </w:r>
@@ -720,7 +644,7 @@
         <w:ind w:firstLine="360"/>
         <w:rPr>
           <w:rFonts w:ascii="Times New Roman" w:hAnsi="Times New Roman" w:cs="Times New Roman"/>
-          <w:lang w:val="en-AS"/>
+          <w:lang/>
         </w:rPr>
       </w:pPr>
       <w:r>
@@ -728,7 +652,7 @@
           <w:rFonts w:ascii="Times New Roman" w:hAnsi="Times New Roman" w:cs="Times New Roman"/>
           <w:b/>
           <w:bCs/>
-          <w:lang w:val="en-AS"/>
+          <w:lang/>
         </w:rPr>
         <w:t xml:space="preserve">Optimize </w:t>
       </w:r>
@@ -737,7 +661,7 @@
           <w:rFonts w:ascii="Times New Roman" w:hAnsi="Times New Roman" w:cs="Times New Roman"/>
           <w:b/>
           <w:bCs/>
-          <w:lang w:val="en-AS"/>
+          <w:lang/>
         </w:rPr>
         <w:t>P</w:t>
       </w:r>
@@ -746,7 +670,7 @@
           <w:rFonts w:ascii="Times New Roman" w:hAnsi="Times New Roman" w:cs="Times New Roman"/>
           <w:b/>
           <w:bCs/>
-          <w:lang w:val="en-AS"/>
+          <w:lang/>
         </w:rPr>
         <w:t>arameter</w:t>
       </w:r>
@@ -755,28 +679,28 @@
           <w:rFonts w:ascii="Times New Roman" w:hAnsi="Times New Roman" w:cs="Times New Roman"/>
           <w:b/>
           <w:bCs/>
-          <w:lang w:val="en-AS"/>
+          <w:lang/>
         </w:rPr>
         <w:t>s</w:t>
       </w:r>
       <w:r>
         <w:rPr>
           <w:rFonts w:ascii="Times New Roman" w:hAnsi="Times New Roman" w:cs="Times New Roman"/>
-          <w:lang w:val="en-AS"/>
+          <w:lang/>
         </w:rPr>
         <w:t xml:space="preserve"> operator used for the best </w:t>
       </w:r>
       <w:r>
         <w:rPr>
           <w:rFonts w:ascii="Times New Roman" w:hAnsi="Times New Roman" w:cs="Times New Roman"/>
-          <w:lang w:val="en-AS"/>
+          <w:lang/>
         </w:rPr>
         <w:t>performance</w:t>
       </w:r>
       <w:r>
         <w:rPr>
           <w:rFonts w:ascii="Times New Roman" w:hAnsi="Times New Roman" w:cs="Times New Roman"/>
-          <w:lang w:val="en-AS"/>
+          <w:lang/>
         </w:rPr>
         <w:t>.</w:t>
       </w:r>
@@ -800,13 +724,13 @@
             <w:pPr>
               <w:rPr>
                 <w:rFonts w:ascii="Times New Roman" w:hAnsi="Times New Roman" w:cs="Times New Roman"/>
-                <w:lang w:val="en-AS"/>
+                <w:lang/>
               </w:rPr>
             </w:pPr>
             <w:r>
               <w:rPr>
                 <w:rFonts w:ascii="Times New Roman" w:hAnsi="Times New Roman" w:cs="Times New Roman"/>
-                <w:lang w:val="en-AS"/>
+                <w:lang/>
               </w:rPr>
               <w:t>accuracy</w:t>
             </w:r>
@@ -820,13 +744,13 @@
             <w:pPr>
               <w:rPr>
                 <w:rFonts w:ascii="Times New Roman" w:hAnsi="Times New Roman" w:cs="Times New Roman"/>
-                <w:lang w:val="en-AS"/>
+                <w:lang/>
               </w:rPr>
             </w:pPr>
             <w:r>
               <w:rPr>
                 <w:rFonts w:ascii="Times New Roman" w:hAnsi="Times New Roman" w:cs="Times New Roman"/>
-                <w:lang w:val="en-AS"/>
+                <w:lang/>
               </w:rPr>
               <w:t>81.69%</w:t>
             </w:r>
@@ -842,13 +766,13 @@
             <w:pPr>
               <w:rPr>
                 <w:rFonts w:ascii="Times New Roman" w:hAnsi="Times New Roman" w:cs="Times New Roman"/>
-                <w:lang w:val="en-AS"/>
+                <w:lang/>
               </w:rPr>
             </w:pPr>
             <w:r>
               <w:rPr>
                 <w:rFonts w:ascii="Times New Roman" w:hAnsi="Times New Roman" w:cs="Times New Roman"/>
-                <w:lang w:val="en-AS"/>
+                <w:lang/>
               </w:rPr>
               <w:t>precision</w:t>
             </w:r>
@@ -862,20 +786,20 @@
             <w:pPr>
               <w:rPr>
                 <w:rFonts w:ascii="Times New Roman" w:hAnsi="Times New Roman" w:cs="Times New Roman"/>
-                <w:lang w:val="en-AS"/>
+                <w:lang/>
               </w:rPr>
             </w:pPr>
             <w:r>
               <w:rPr>
                 <w:rFonts w:ascii="Times New Roman" w:hAnsi="Times New Roman" w:cs="Times New Roman"/>
-                <w:lang w:val="en-AS"/>
+                <w:lang/>
               </w:rPr>
               <w:t>82.43%</w:t>
             </w:r>
             <w:r>
               <w:rPr>
                 <w:rFonts w:ascii="Times New Roman" w:hAnsi="Times New Roman" w:cs="Times New Roman"/>
-                <w:lang w:val="en-AS"/>
+                <w:lang/>
               </w:rPr>
               <w:t xml:space="preserve"> (positive class: No)</w:t>
             </w:r>
@@ -891,13 +815,13 @@
             <w:pPr>
               <w:rPr>
                 <w:rFonts w:ascii="Times New Roman" w:hAnsi="Times New Roman" w:cs="Times New Roman"/>
-                <w:lang w:val="en-AS"/>
+                <w:lang/>
               </w:rPr>
             </w:pPr>
             <w:r>
               <w:rPr>
                 <w:rFonts w:ascii="Times New Roman" w:hAnsi="Times New Roman" w:cs="Times New Roman"/>
-                <w:lang w:val="en-AS"/>
+                <w:lang/>
               </w:rPr>
               <w:t>recall</w:t>
             </w:r>
@@ -911,20 +835,20 @@
             <w:pPr>
               <w:rPr>
                 <w:rFonts w:ascii="Times New Roman" w:hAnsi="Times New Roman" w:cs="Times New Roman"/>
-                <w:lang w:val="en-AS"/>
+                <w:lang/>
               </w:rPr>
             </w:pPr>
             <w:r>
               <w:rPr>
                 <w:rFonts w:ascii="Times New Roman" w:hAnsi="Times New Roman" w:cs="Times New Roman"/>
-                <w:lang w:val="en-AS"/>
+                <w:lang/>
               </w:rPr>
               <w:t>87.76%</w:t>
             </w:r>
             <w:r>
               <w:rPr>
                 <w:rFonts w:ascii="Times New Roman" w:hAnsi="Times New Roman" w:cs="Times New Roman"/>
-                <w:lang w:val="en-AS"/>
+                <w:lang/>
               </w:rPr>
               <w:t xml:space="preserve"> (positive class: No)</w:t>
             </w:r>
@@ -940,22 +864,15 @@
             <w:pPr>
               <w:rPr>
                 <w:rFonts w:ascii="Times New Roman" w:hAnsi="Times New Roman" w:cs="Times New Roman"/>
-                <w:lang w:val="en-AS"/>
+                <w:lang/>
               </w:rPr>
             </w:pPr>
             <w:r>
               <w:rPr>
                 <w:rFonts w:ascii="Times New Roman" w:hAnsi="Times New Roman" w:cs="Times New Roman"/>
-                <w:lang w:val="en-AS"/>
+                <w:lang/>
               </w:rPr>
-              <w:t>f-</w:t>
-            </w:r>
-            <w:r>
-              <w:rPr>
-                <w:rFonts w:ascii="Times New Roman" w:hAnsi="Times New Roman" w:cs="Times New Roman"/>
-                <w:lang w:val="en-AS"/>
-              </w:rPr>
-              <w:t>measure</w:t>
+              <w:t>f-measure</w:t>
             </w:r>
           </w:p>
         </w:tc>
@@ -967,20 +884,20 @@
             <w:pPr>
               <w:rPr>
                 <w:rFonts w:ascii="Times New Roman" w:hAnsi="Times New Roman" w:cs="Times New Roman"/>
-                <w:lang w:val="en-AS"/>
+                <w:lang/>
               </w:rPr>
             </w:pPr>
             <w:r>
               <w:rPr>
                 <w:rFonts w:ascii="Times New Roman" w:hAnsi="Times New Roman" w:cs="Times New Roman"/>
-                <w:lang w:val="en-AS"/>
+                <w:lang/>
               </w:rPr>
               <w:t>85.01%</w:t>
             </w:r>
             <w:r>
               <w:rPr>
                 <w:rFonts w:ascii="Times New Roman" w:hAnsi="Times New Roman" w:cs="Times New Roman"/>
-                <w:lang w:val="en-AS"/>
+                <w:lang/>
               </w:rPr>
               <w:t xml:space="preserve"> (positive class: No)</w:t>
             </w:r>
@@ -993,7 +910,7 @@
         <w:spacing w:after="0"/>
         <w:rPr>
           <w:rFonts w:ascii="Times New Roman" w:hAnsi="Times New Roman" w:cs="Times New Roman"/>
-          <w:lang w:val="en-AS"/>
+          <w:lang/>
         </w:rPr>
       </w:pPr>
       <w:r>
@@ -1042,13 +959,13 @@
       <w:pPr>
         <w:rPr>
           <w:rFonts w:ascii="Times New Roman" w:hAnsi="Times New Roman" w:cs="Times New Roman"/>
-          <w:lang w:val="en-AS"/>
-        </w:rPr>
-      </w:pPr>
-      <w:r>
-        <w:rPr>
-          <w:rFonts w:ascii="Times New Roman" w:hAnsi="Times New Roman" w:cs="Times New Roman"/>
-          <w:lang w:val="en-AS"/>
+          <w:lang/>
+        </w:rPr>
+      </w:pPr>
+      <w:r>
+        <w:rPr>
+          <w:rFonts w:ascii="Times New Roman" w:hAnsi="Times New Roman" w:cs="Times New Roman"/>
+          <w:lang/>
         </w:rPr>
         <w:br w:type="page"/>
       </w:r>
@@ -1058,12 +975,13 @@
         <w:pStyle w:val="Heading1"/>
         <w:rPr>
           <w:rFonts w:ascii="Times New Roman" w:hAnsi="Times New Roman" w:cs="Times New Roman"/>
-          <w:lang w:val="en-AS"/>
-        </w:rPr>
-      </w:pPr>
-      <w:r>
-        <w:rPr>
-          <w:lang w:val="en-AS"/>
+          <w:lang/>
+        </w:rPr>
+      </w:pPr>
+      <w:r>
+        <w:rPr>
+          <w:rFonts w:ascii="Times New Roman" w:hAnsi="Times New Roman" w:cs="Times New Roman"/>
+          <w:lang/>
         </w:rPr>
         <w:lastRenderedPageBreak/>
         <w:t>Technique 2: Logistic Regression</w:t>
@@ -1074,13 +992,13 @@
         <w:pStyle w:val="Heading3"/>
         <w:rPr>
           <w:rFonts w:ascii="Times New Roman" w:hAnsi="Times New Roman" w:cs="Times New Roman"/>
-          <w:lang w:val="en-AS"/>
-        </w:rPr>
-      </w:pPr>
-      <w:r>
-        <w:rPr>
-          <w:rFonts w:ascii="Times New Roman" w:hAnsi="Times New Roman" w:cs="Times New Roman"/>
-          <w:lang w:val="en-AS"/>
+          <w:lang/>
+        </w:rPr>
+      </w:pPr>
+      <w:r>
+        <w:rPr>
+          <w:rFonts w:ascii="Times New Roman" w:hAnsi="Times New Roman" w:cs="Times New Roman"/>
+          <w:lang/>
         </w:rPr>
         <w:t>Motivation</w:t>
       </w:r>
@@ -1095,14 +1013,14 @@
         <w:rPr>
           <w:rFonts w:ascii="Times New Roman" w:hAnsi="Times New Roman" w:cs="Times New Roman"/>
           <w:highlight w:val="yellow"/>
-          <w:lang w:val="en-AS"/>
+          <w:lang/>
         </w:rPr>
       </w:pPr>
       <w:r>
         <w:rPr>
           <w:rFonts w:ascii="Times New Roman" w:hAnsi="Times New Roman" w:cs="Times New Roman"/>
           <w:highlight w:val="yellow"/>
-          <w:lang w:val="en-AS"/>
+          <w:lang/>
         </w:rPr>
         <w:t xml:space="preserve">Dataset has binomial output/ class i.e., discrete data. So, classification algorithms are best for the dataset and </w:t>
       </w:r>
@@ -1110,23 +1028,15 @@
         <w:rPr>
           <w:rFonts w:ascii="Times New Roman" w:hAnsi="Times New Roman" w:cs="Times New Roman"/>
           <w:highlight w:val="yellow"/>
-          <w:lang w:val="en-AS"/>
-        </w:rPr>
-        <w:t>Logistic Regression</w:t>
+          <w:lang/>
+        </w:rPr>
+        <w:t xml:space="preserve">Logistic Regression </w:t>
       </w:r>
       <w:r>
         <w:rPr>
           <w:rFonts w:ascii="Times New Roman" w:hAnsi="Times New Roman" w:cs="Times New Roman"/>
           <w:highlight w:val="yellow"/>
-          <w:lang w:val="en-AS"/>
-        </w:rPr>
-        <w:t xml:space="preserve"> </w:t>
-      </w:r>
-      <w:r>
-        <w:rPr>
-          <w:rFonts w:ascii="Times New Roman" w:hAnsi="Times New Roman" w:cs="Times New Roman"/>
-          <w:highlight w:val="yellow"/>
-          <w:lang w:val="en-AS"/>
+          <w:lang/>
         </w:rPr>
         <w:t>is a classification technique</w:t>
       </w:r>
@@ -1141,14 +1051,14 @@
         <w:rPr>
           <w:rFonts w:ascii="Times New Roman" w:hAnsi="Times New Roman" w:cs="Times New Roman"/>
           <w:highlight w:val="yellow"/>
-          <w:lang w:val="en-AS"/>
+          <w:lang/>
         </w:rPr>
       </w:pPr>
       <w:r>
         <w:rPr>
           <w:rFonts w:ascii="Times New Roman" w:hAnsi="Times New Roman" w:cs="Times New Roman"/>
           <w:highlight w:val="yellow"/>
-          <w:lang w:val="en-AS"/>
+          <w:lang/>
         </w:rPr>
         <w:t>Complex algorithm/ model (requirement)</w:t>
       </w:r>
@@ -1158,13 +1068,13 @@
         <w:pStyle w:val="Heading3"/>
         <w:rPr>
           <w:rFonts w:ascii="Times New Roman" w:hAnsi="Times New Roman" w:cs="Times New Roman"/>
-          <w:lang w:val="en-AS"/>
-        </w:rPr>
-      </w:pPr>
-      <w:r>
-        <w:rPr>
-          <w:rFonts w:ascii="Times New Roman" w:hAnsi="Times New Roman" w:cs="Times New Roman"/>
-          <w:lang w:val="en-AS"/>
+          <w:lang/>
+        </w:rPr>
+      </w:pPr>
+      <w:r>
+        <w:rPr>
+          <w:rFonts w:ascii="Times New Roman" w:hAnsi="Times New Roman" w:cs="Times New Roman"/>
+          <w:lang/>
         </w:rPr>
         <w:t>Snapshot</w:t>
       </w:r>
@@ -1173,11 +1083,12 @@
       <w:pPr>
         <w:rPr>
           <w:rFonts w:ascii="Times New Roman" w:hAnsi="Times New Roman" w:cs="Times New Roman"/>
-          <w:lang w:val="en-AS"/>
-        </w:rPr>
-      </w:pPr>
-      <w:r>
-        <w:rPr>
+          <w:lang/>
+        </w:rPr>
+      </w:pPr>
+      <w:r>
+        <w:rPr>
+          <w:rFonts w:ascii="Times New Roman" w:hAnsi="Times New Roman" w:cs="Times New Roman"/>
           <w:noProof/>
         </w:rPr>
         <w:drawing>
@@ -1229,13 +1140,13 @@
         <w:pStyle w:val="Heading3"/>
         <w:rPr>
           <w:rFonts w:ascii="Times New Roman" w:hAnsi="Times New Roman" w:cs="Times New Roman"/>
-          <w:lang w:val="en-AS"/>
-        </w:rPr>
-      </w:pPr>
-      <w:r>
-        <w:rPr>
-          <w:rFonts w:ascii="Times New Roman" w:hAnsi="Times New Roman" w:cs="Times New Roman"/>
-          <w:lang w:val="en-AS"/>
+          <w:lang/>
+        </w:rPr>
+      </w:pPr>
+      <w:r>
+        <w:rPr>
+          <w:rFonts w:ascii="Times New Roman" w:hAnsi="Times New Roman" w:cs="Times New Roman"/>
+          <w:lang/>
         </w:rPr>
         <w:t>Parameter Settings</w:t>
       </w:r>
@@ -1249,13 +1160,13 @@
         </w:numPr>
         <w:rPr>
           <w:rFonts w:ascii="Times New Roman" w:hAnsi="Times New Roman" w:cs="Times New Roman"/>
-          <w:lang w:val="en-AS"/>
-        </w:rPr>
-      </w:pPr>
-      <w:r>
-        <w:rPr>
-          <w:rFonts w:ascii="Times New Roman" w:hAnsi="Times New Roman" w:cs="Times New Roman"/>
-          <w:lang w:val="en-AS"/>
+          <w:lang/>
+        </w:rPr>
+      </w:pPr>
+      <w:r>
+        <w:rPr>
+          <w:rFonts w:ascii="Times New Roman" w:hAnsi="Times New Roman" w:cs="Times New Roman"/>
+          <w:lang/>
         </w:rPr>
         <w:t>Solver: auto</w:t>
       </w:r>
@@ -1269,13 +1180,13 @@
         </w:numPr>
         <w:rPr>
           <w:rFonts w:ascii="Times New Roman" w:hAnsi="Times New Roman" w:cs="Times New Roman"/>
-          <w:lang w:val="en-AS"/>
-        </w:rPr>
-      </w:pPr>
-      <w:r>
-        <w:rPr>
-          <w:rFonts w:ascii="Times New Roman" w:hAnsi="Times New Roman" w:cs="Times New Roman"/>
-          <w:lang w:val="en-AS"/>
+          <w:lang/>
+        </w:rPr>
+      </w:pPr>
+      <w:r>
+        <w:rPr>
+          <w:rFonts w:ascii="Times New Roman" w:hAnsi="Times New Roman" w:cs="Times New Roman"/>
+          <w:lang/>
         </w:rPr>
         <w:t>Reproducible: false</w:t>
       </w:r>
@@ -1289,13 +1200,13 @@
         </w:numPr>
         <w:rPr>
           <w:rFonts w:ascii="Times New Roman" w:hAnsi="Times New Roman" w:cs="Times New Roman"/>
-          <w:lang w:val="en-AS"/>
-        </w:rPr>
-      </w:pPr>
-      <w:r>
-        <w:rPr>
-          <w:rFonts w:ascii="Times New Roman" w:hAnsi="Times New Roman" w:cs="Times New Roman"/>
-          <w:lang w:val="en-AS"/>
+          <w:lang/>
+        </w:rPr>
+      </w:pPr>
+      <w:r>
+        <w:rPr>
+          <w:rFonts w:ascii="Times New Roman" w:hAnsi="Times New Roman" w:cs="Times New Roman"/>
+          <w:lang/>
         </w:rPr>
         <w:t>User regularization: false</w:t>
       </w:r>
@@ -1309,13 +1220,13 @@
         </w:numPr>
         <w:rPr>
           <w:rFonts w:ascii="Times New Roman" w:hAnsi="Times New Roman" w:cs="Times New Roman"/>
-          <w:lang w:val="en-AS"/>
-        </w:rPr>
-      </w:pPr>
-      <w:r>
-        <w:rPr>
-          <w:rFonts w:ascii="Times New Roman" w:hAnsi="Times New Roman" w:cs="Times New Roman"/>
-          <w:lang w:val="en-AS"/>
+          <w:lang/>
+        </w:rPr>
+      </w:pPr>
+      <w:r>
+        <w:rPr>
+          <w:rFonts w:ascii="Times New Roman" w:hAnsi="Times New Roman" w:cs="Times New Roman"/>
+          <w:lang/>
         </w:rPr>
         <w:t>Standardize: true</w:t>
       </w:r>
@@ -1329,13 +1240,13 @@
         </w:numPr>
         <w:rPr>
           <w:rFonts w:ascii="Times New Roman" w:hAnsi="Times New Roman" w:cs="Times New Roman"/>
-          <w:lang w:val="en-AS"/>
-        </w:rPr>
-      </w:pPr>
-      <w:r>
-        <w:rPr>
-          <w:rFonts w:ascii="Times New Roman" w:hAnsi="Times New Roman" w:cs="Times New Roman"/>
-          <w:lang w:val="en-AS"/>
+          <w:lang/>
+        </w:rPr>
+      </w:pPr>
+      <w:r>
+        <w:rPr>
+          <w:rFonts w:ascii="Times New Roman" w:hAnsi="Times New Roman" w:cs="Times New Roman"/>
+          <w:lang/>
         </w:rPr>
         <w:t>Non-negative coefficients: false</w:t>
       </w:r>
@@ -1349,13 +1260,13 @@
         </w:numPr>
         <w:rPr>
           <w:rFonts w:ascii="Times New Roman" w:hAnsi="Times New Roman" w:cs="Times New Roman"/>
-          <w:lang w:val="en-AS"/>
-        </w:rPr>
-      </w:pPr>
-      <w:r>
-        <w:rPr>
-          <w:rFonts w:ascii="Times New Roman" w:hAnsi="Times New Roman" w:cs="Times New Roman"/>
-          <w:lang w:val="en-AS"/>
+          <w:lang/>
+        </w:rPr>
+      </w:pPr>
+      <w:r>
+        <w:rPr>
+          <w:rFonts w:ascii="Times New Roman" w:hAnsi="Times New Roman" w:cs="Times New Roman"/>
+          <w:lang/>
         </w:rPr>
         <w:t>Add intercept: true</w:t>
       </w:r>
@@ -1369,13 +1280,13 @@
         </w:numPr>
         <w:rPr>
           <w:rFonts w:ascii="Times New Roman" w:hAnsi="Times New Roman" w:cs="Times New Roman"/>
-          <w:lang w:val="en-AS"/>
-        </w:rPr>
-      </w:pPr>
-      <w:r>
-        <w:rPr>
-          <w:rFonts w:ascii="Times New Roman" w:hAnsi="Times New Roman" w:cs="Times New Roman"/>
-          <w:lang w:val="en-AS"/>
+          <w:lang/>
+        </w:rPr>
+      </w:pPr>
+      <w:r>
+        <w:rPr>
+          <w:rFonts w:ascii="Times New Roman" w:hAnsi="Times New Roman" w:cs="Times New Roman"/>
+          <w:lang/>
         </w:rPr>
         <w:t>Compute p-values: true</w:t>
       </w:r>
@@ -1389,13 +1300,13 @@
         </w:numPr>
         <w:rPr>
           <w:rFonts w:ascii="Times New Roman" w:hAnsi="Times New Roman" w:cs="Times New Roman"/>
-          <w:lang w:val="en-AS"/>
-        </w:rPr>
-      </w:pPr>
-      <w:r>
-        <w:rPr>
-          <w:rFonts w:ascii="Times New Roman" w:hAnsi="Times New Roman" w:cs="Times New Roman"/>
-          <w:lang w:val="en-AS"/>
+          <w:lang/>
+        </w:rPr>
+      </w:pPr>
+      <w:r>
+        <w:rPr>
+          <w:rFonts w:ascii="Times New Roman" w:hAnsi="Times New Roman" w:cs="Times New Roman"/>
+          <w:lang/>
         </w:rPr>
         <w:t>Remove collinear column: true</w:t>
       </w:r>
@@ -1405,7 +1316,7 @@
         <w:ind w:firstLine="360"/>
         <w:rPr>
           <w:rFonts w:ascii="Times New Roman" w:hAnsi="Times New Roman" w:cs="Times New Roman"/>
-          <w:lang w:val="en-AS"/>
+          <w:lang/>
         </w:rPr>
       </w:pPr>
       <w:r>
@@ -1413,14 +1324,14 @@
           <w:rFonts w:ascii="Times New Roman" w:hAnsi="Times New Roman" w:cs="Times New Roman"/>
           <w:b/>
           <w:bCs/>
-          <w:lang w:val="en-AS"/>
+          <w:lang/>
         </w:rPr>
         <w:t>Optimize Parameters</w:t>
       </w:r>
       <w:r>
         <w:rPr>
           <w:rFonts w:ascii="Times New Roman" w:hAnsi="Times New Roman" w:cs="Times New Roman"/>
-          <w:lang w:val="en-AS"/>
+          <w:lang/>
         </w:rPr>
         <w:t xml:space="preserve"> operator used for the best result.</w:t>
       </w:r>
@@ -1444,13 +1355,13 @@
             <w:pPr>
               <w:rPr>
                 <w:rFonts w:ascii="Times New Roman" w:hAnsi="Times New Roman" w:cs="Times New Roman"/>
-                <w:lang w:val="en-AS"/>
+                <w:lang/>
               </w:rPr>
             </w:pPr>
             <w:r>
               <w:rPr>
                 <w:rFonts w:ascii="Times New Roman" w:hAnsi="Times New Roman" w:cs="Times New Roman"/>
-                <w:lang w:val="en-AS"/>
+                <w:lang/>
               </w:rPr>
               <w:t>accuracy</w:t>
             </w:r>
@@ -1464,13 +1375,13 @@
             <w:pPr>
               <w:rPr>
                 <w:rFonts w:ascii="Times New Roman" w:hAnsi="Times New Roman" w:cs="Times New Roman"/>
-                <w:lang w:val="en-AS"/>
+                <w:lang/>
               </w:rPr>
             </w:pPr>
             <w:r>
               <w:rPr>
                 <w:rFonts w:ascii="Times New Roman" w:hAnsi="Times New Roman" w:cs="Times New Roman"/>
-                <w:lang w:val="en-AS"/>
+                <w:lang/>
               </w:rPr>
               <w:t>78.01%</w:t>
             </w:r>
@@ -1486,13 +1397,13 @@
             <w:pPr>
               <w:rPr>
                 <w:rFonts w:ascii="Times New Roman" w:hAnsi="Times New Roman" w:cs="Times New Roman"/>
-                <w:lang w:val="en-AS"/>
+                <w:lang/>
               </w:rPr>
             </w:pPr>
             <w:r>
               <w:rPr>
                 <w:rFonts w:ascii="Times New Roman" w:hAnsi="Times New Roman" w:cs="Times New Roman"/>
-                <w:lang w:val="en-AS"/>
+                <w:lang/>
               </w:rPr>
               <w:t>precision</w:t>
             </w:r>
@@ -1506,27 +1417,27 @@
             <w:pPr>
               <w:rPr>
                 <w:rFonts w:ascii="Times New Roman" w:hAnsi="Times New Roman" w:cs="Times New Roman"/>
-                <w:lang w:val="en-AS"/>
+                <w:lang/>
               </w:rPr>
             </w:pPr>
             <w:r>
               <w:rPr>
                 <w:rFonts w:ascii="Times New Roman" w:hAnsi="Times New Roman" w:cs="Times New Roman"/>
-                <w:lang w:val="en-AS"/>
+                <w:lang/>
               </w:rPr>
               <w:t>80.09</w:t>
             </w:r>
             <w:r>
               <w:rPr>
                 <w:rFonts w:ascii="Times New Roman" w:hAnsi="Times New Roman" w:cs="Times New Roman"/>
-                <w:lang w:val="en-AS"/>
+                <w:lang/>
               </w:rPr>
               <w:t>%</w:t>
             </w:r>
             <w:r>
               <w:rPr>
                 <w:rFonts w:ascii="Times New Roman" w:hAnsi="Times New Roman" w:cs="Times New Roman"/>
-                <w:lang w:val="en-AS"/>
+                <w:lang/>
               </w:rPr>
               <w:t xml:space="preserve"> (positive class: No)</w:t>
             </w:r>
@@ -1542,13 +1453,13 @@
             <w:pPr>
               <w:rPr>
                 <w:rFonts w:ascii="Times New Roman" w:hAnsi="Times New Roman" w:cs="Times New Roman"/>
-                <w:lang w:val="en-AS"/>
+                <w:lang/>
               </w:rPr>
             </w:pPr>
             <w:r>
               <w:rPr>
                 <w:rFonts w:ascii="Times New Roman" w:hAnsi="Times New Roman" w:cs="Times New Roman"/>
-                <w:lang w:val="en-AS"/>
+                <w:lang/>
               </w:rPr>
               <w:t>recall</w:t>
             </w:r>
@@ -1562,27 +1473,27 @@
             <w:pPr>
               <w:rPr>
                 <w:rFonts w:ascii="Times New Roman" w:hAnsi="Times New Roman" w:cs="Times New Roman"/>
-                <w:lang w:val="en-AS"/>
+                <w:lang/>
               </w:rPr>
             </w:pPr>
             <w:r>
               <w:rPr>
                 <w:rFonts w:ascii="Times New Roman" w:hAnsi="Times New Roman" w:cs="Times New Roman"/>
-                <w:lang w:val="en-AS"/>
+                <w:lang/>
               </w:rPr>
               <w:t>83.60</w:t>
             </w:r>
             <w:r>
               <w:rPr>
                 <w:rFonts w:ascii="Times New Roman" w:hAnsi="Times New Roman" w:cs="Times New Roman"/>
-                <w:lang w:val="en-AS"/>
+                <w:lang/>
               </w:rPr>
               <w:t>%</w:t>
             </w:r>
             <w:r>
               <w:rPr>
                 <w:rFonts w:ascii="Times New Roman" w:hAnsi="Times New Roman" w:cs="Times New Roman"/>
-                <w:lang w:val="en-AS"/>
+                <w:lang/>
               </w:rPr>
               <w:t xml:space="preserve"> (positive class: No)</w:t>
             </w:r>
@@ -1598,13 +1509,13 @@
             <w:pPr>
               <w:rPr>
                 <w:rFonts w:ascii="Times New Roman" w:hAnsi="Times New Roman" w:cs="Times New Roman"/>
-                <w:lang w:val="en-AS"/>
+                <w:lang/>
               </w:rPr>
             </w:pPr>
             <w:r>
               <w:rPr>
                 <w:rFonts w:ascii="Times New Roman" w:hAnsi="Times New Roman" w:cs="Times New Roman"/>
-                <w:lang w:val="en-AS"/>
+                <w:lang/>
               </w:rPr>
               <w:t>f-measure</w:t>
             </w:r>
@@ -1618,27 +1529,27 @@
             <w:pPr>
               <w:rPr>
                 <w:rFonts w:ascii="Times New Roman" w:hAnsi="Times New Roman" w:cs="Times New Roman"/>
-                <w:lang w:val="en-AS"/>
+                <w:lang/>
               </w:rPr>
             </w:pPr>
             <w:r>
               <w:rPr>
                 <w:rFonts w:ascii="Times New Roman" w:hAnsi="Times New Roman" w:cs="Times New Roman"/>
-                <w:lang w:val="en-AS"/>
+                <w:lang/>
               </w:rPr>
               <w:t>81.81</w:t>
             </w:r>
             <w:r>
               <w:rPr>
                 <w:rFonts w:ascii="Times New Roman" w:hAnsi="Times New Roman" w:cs="Times New Roman"/>
-                <w:lang w:val="en-AS"/>
+                <w:lang/>
               </w:rPr>
               <w:t>%</w:t>
             </w:r>
             <w:r>
               <w:rPr>
                 <w:rFonts w:ascii="Times New Roman" w:hAnsi="Times New Roman" w:cs="Times New Roman"/>
-                <w:lang w:val="en-AS"/>
+                <w:lang/>
               </w:rPr>
               <w:t xml:space="preserve"> (positive class: No)</w:t>
             </w:r>
@@ -1651,7 +1562,7 @@
         <w:spacing w:after="0"/>
         <w:rPr>
           <w:rFonts w:ascii="Times New Roman" w:hAnsi="Times New Roman" w:cs="Times New Roman"/>
-          <w:lang w:val="en-AS"/>
+          <w:lang/>
         </w:rPr>
       </w:pPr>
       <w:r>
@@ -1700,13 +1611,13 @@
       <w:pPr>
         <w:rPr>
           <w:rFonts w:ascii="Times New Roman" w:hAnsi="Times New Roman" w:cs="Times New Roman"/>
-          <w:lang w:val="en-AS"/>
-        </w:rPr>
-      </w:pPr>
-      <w:r>
-        <w:rPr>
-          <w:rFonts w:ascii="Times New Roman" w:hAnsi="Times New Roman" w:cs="Times New Roman"/>
-          <w:lang w:val="en-AS"/>
+          <w:lang/>
+        </w:rPr>
+      </w:pPr>
+      <w:r>
+        <w:rPr>
+          <w:rFonts w:ascii="Times New Roman" w:hAnsi="Times New Roman" w:cs="Times New Roman"/>
+          <w:lang/>
         </w:rPr>
         <w:br w:type="page"/>
       </w:r>
@@ -1715,19 +1626,22 @@
       <w:pPr>
         <w:pStyle w:val="Heading1"/>
         <w:rPr>
-          <w:lang w:val="en-AS"/>
-        </w:rPr>
-      </w:pPr>
-      <w:r>
-        <w:rPr>
-          <w:lang w:val="en-AS"/>
+          <w:rFonts w:ascii="Times New Roman" w:hAnsi="Times New Roman" w:cs="Times New Roman"/>
+          <w:lang/>
+        </w:rPr>
+      </w:pPr>
+      <w:r>
+        <w:rPr>
+          <w:rFonts w:ascii="Times New Roman" w:hAnsi="Times New Roman" w:cs="Times New Roman"/>
+          <w:lang/>
         </w:rPr>
         <w:lastRenderedPageBreak/>
         <w:t>Comparison</w:t>
       </w:r>
       <w:r>
         <w:rPr>
-          <w:lang w:val="en-AS"/>
+          <w:rFonts w:ascii="Times New Roman" w:hAnsi="Times New Roman" w:cs="Times New Roman"/>
+          <w:lang/>
         </w:rPr>
         <w:t xml:space="preserve"> of Testing Performance</w:t>
       </w:r>
@@ -1736,12 +1650,14 @@
       <w:pPr>
         <w:pStyle w:val="Heading3"/>
         <w:rPr>
-          <w:lang w:val="en-AS"/>
-        </w:rPr>
-      </w:pPr>
-      <w:r>
-        <w:rPr>
-          <w:lang w:val="en-AS"/>
+          <w:rFonts w:ascii="Times New Roman" w:hAnsi="Times New Roman" w:cs="Times New Roman"/>
+          <w:lang/>
+        </w:rPr>
+      </w:pPr>
+      <w:r>
+        <w:rPr>
+          <w:rFonts w:ascii="Times New Roman" w:hAnsi="Times New Roman" w:cs="Times New Roman"/>
+          <w:lang/>
         </w:rPr>
         <w:t>Testing Performance Report</w:t>
       </w:r>
@@ -1749,13 +1665,15 @@
     <w:p>
       <w:pPr>
         <w:rPr>
-          <w:lang w:val="en-AS"/>
-        </w:rPr>
-      </w:pPr>
-      <w:r>
-        <w:rPr>
+          <w:rFonts w:ascii="Times New Roman" w:hAnsi="Times New Roman" w:cs="Times New Roman"/>
+          <w:lang/>
+        </w:rPr>
+      </w:pPr>
+      <w:r>
+        <w:rPr>
+          <w:rFonts w:ascii="Times New Roman" w:hAnsi="Times New Roman" w:cs="Times New Roman"/>
           <w:noProof/>
-          <w:lang w:val="en-AS"/>
+          <w:lang/>
         </w:rPr>
         <w:drawing>
           <wp:inline distT="0" distB="0" distL="0" distR="0" wp14:anchorId="6045F0AE" wp14:editId="49808371">
@@ -1776,36 +1694,42 @@
       <w:pPr>
         <w:pStyle w:val="Heading3"/>
         <w:rPr>
-          <w:lang w:val="en-AS"/>
-        </w:rPr>
-      </w:pPr>
-      <w:r>
-        <w:rPr>
-          <w:lang w:val="en-AS"/>
+          <w:rFonts w:ascii="Times New Roman" w:hAnsi="Times New Roman" w:cs="Times New Roman"/>
+          <w:lang/>
+        </w:rPr>
+      </w:pPr>
+      <w:r>
+        <w:rPr>
+          <w:rFonts w:ascii="Times New Roman" w:hAnsi="Times New Roman" w:cs="Times New Roman"/>
+          <w:lang/>
         </w:rPr>
         <w:t xml:space="preserve">Cross-validation </w:t>
       </w:r>
       <w:r>
         <w:rPr>
-          <w:lang w:val="en-AS"/>
+          <w:rFonts w:ascii="Times New Roman" w:hAnsi="Times New Roman" w:cs="Times New Roman"/>
+          <w:lang/>
         </w:rPr>
         <w:t>P</w:t>
       </w:r>
       <w:r>
         <w:rPr>
-          <w:lang w:val="en-AS"/>
+          <w:rFonts w:ascii="Times New Roman" w:hAnsi="Times New Roman" w:cs="Times New Roman"/>
+          <w:lang/>
         </w:rPr>
         <w:t xml:space="preserve">erformance </w:t>
       </w:r>
       <w:r>
         <w:rPr>
-          <w:lang w:val="en-AS"/>
+          <w:rFonts w:ascii="Times New Roman" w:hAnsi="Times New Roman" w:cs="Times New Roman"/>
+          <w:lang/>
         </w:rPr>
         <w:t>R</w:t>
       </w:r>
       <w:r>
         <w:rPr>
-          <w:lang w:val="en-AS"/>
+          <w:rFonts w:ascii="Times New Roman" w:hAnsi="Times New Roman" w:cs="Times New Roman"/>
+          <w:lang/>
         </w:rPr>
         <w:t>eport</w:t>
       </w:r>
@@ -1813,13 +1737,15 @@
     <w:p>
       <w:pPr>
         <w:rPr>
-          <w:lang w:val="en-AS"/>
-        </w:rPr>
-      </w:pPr>
-      <w:r>
-        <w:rPr>
+          <w:rFonts w:ascii="Times New Roman" w:hAnsi="Times New Roman" w:cs="Times New Roman"/>
+          <w:lang/>
+        </w:rPr>
+      </w:pPr>
+      <w:r>
+        <w:rPr>
+          <w:rFonts w:ascii="Times New Roman" w:hAnsi="Times New Roman" w:cs="Times New Roman"/>
           <w:noProof/>
-          <w:lang w:val="en-AS"/>
+          <w:lang/>
         </w:rPr>
         <w:drawing>
           <wp:inline distT="0" distB="0" distL="0" distR="0" wp14:anchorId="7F761F4D" wp14:editId="522C2C8F">
@@ -2077,7 +2003,7 @@
   <w:abstractNum w:abstractNumId="2" w15:restartNumberingAfterBreak="0">
     <w:nsid w:val="76DA5F60"/>
     <w:multiLevelType w:val="hybridMultilevel"/>
-    <w:tmpl w:val="A7866E78"/>
+    <w:tmpl w:val="EAB2457C"/>
     <w:lvl w:ilvl="0" w:tplc="04090001">
       <w:start w:val="1"/>
       <w:numFmt w:val="bullet"/>

</xml_diff>

<commit_message>
Lab 6 ANN added
</commit_message>
<xml_diff>
--- a/Assignment1_report.docx
+++ b/Assignment1_report.docx
@@ -19,6 +19,10 @@
     <w:p>
       <w:pPr>
         <w:pStyle w:val="Heading3"/>
+        <w:numPr>
+          <w:ilvl w:val="0"/>
+          <w:numId w:val="4"/>
+        </w:numPr>
         <w:rPr>
           <w:rFonts w:ascii="Times New Roman" w:hAnsi="Times New Roman" w:cs="Times New Roman"/>
         </w:rPr>
@@ -32,10 +36,42 @@
     </w:p>
     <w:p>
       <w:pPr>
-        <w:pStyle w:val="ListParagraph"/>
+        <w:ind w:left="360" w:firstLine="360"/>
+        <w:rPr>
+          <w:rFonts w:ascii="Times New Roman" w:hAnsi="Times New Roman" w:cs="Times New Roman"/>
+        </w:rPr>
+      </w:pPr>
+      <w:r>
+        <w:rPr>
+          <w:rFonts w:ascii="Times New Roman" w:hAnsi="Times New Roman" w:cs="Times New Roman"/>
+        </w:rPr>
+        <w:t>F</w:t>
+      </w:r>
+      <w:r>
+        <w:rPr>
+          <w:rFonts w:ascii="Times New Roman" w:hAnsi="Times New Roman" w:cs="Times New Roman"/>
+        </w:rPr>
+        <w:t xml:space="preserve">ilter out </w:t>
+      </w:r>
+      <w:r>
+        <w:rPr>
+          <w:rFonts w:ascii="Times New Roman" w:hAnsi="Times New Roman" w:cs="Times New Roman"/>
+        </w:rPr>
+        <w:t>rows with missing data</w:t>
+      </w:r>
+      <w:r>
+        <w:rPr>
+          <w:rFonts w:ascii="Times New Roman" w:hAnsi="Times New Roman" w:cs="Times New Roman"/>
+        </w:rPr>
+        <w:t>.</w:t>
+      </w:r>
+    </w:p>
+    <w:p>
+      <w:pPr>
+        <w:pStyle w:val="Heading3"/>
         <w:numPr>
           <w:ilvl w:val="0"/>
-          <w:numId w:val="2"/>
+          <w:numId w:val="4"/>
         </w:numPr>
         <w:rPr>
           <w:rFonts w:ascii="Times New Roman" w:hAnsi="Times New Roman" w:cs="Times New Roman"/>
@@ -45,48 +81,53 @@
         <w:rPr>
           <w:rFonts w:ascii="Times New Roman" w:hAnsi="Times New Roman" w:cs="Times New Roman"/>
         </w:rPr>
-        <w:t>F</w:t>
-      </w:r>
-      <w:r>
-        <w:rPr>
-          <w:rFonts w:ascii="Times New Roman" w:hAnsi="Times New Roman" w:cs="Times New Roman"/>
-        </w:rPr>
-        <w:t xml:space="preserve">ilter out </w:t>
-      </w:r>
-      <w:r>
-        <w:rPr>
-          <w:rFonts w:ascii="Times New Roman" w:hAnsi="Times New Roman" w:cs="Times New Roman"/>
-        </w:rPr>
-        <w:t>rows with missing data</w:t>
-      </w:r>
-      <w:r>
-        <w:rPr>
-          <w:rFonts w:ascii="Times New Roman" w:hAnsi="Times New Roman" w:cs="Times New Roman"/>
-          <w:lang/>
-        </w:rPr>
-        <w:t>.</w:t>
+        <w:t>Select Attribute</w:t>
       </w:r>
     </w:p>
     <w:p>
       <w:pPr>
-        <w:pStyle w:val="Heading3"/>
-        <w:rPr>
-          <w:rFonts w:ascii="Times New Roman" w:hAnsi="Times New Roman" w:cs="Times New Roman"/>
-        </w:rPr>
-      </w:pPr>
-      <w:r>
-        <w:rPr>
-          <w:rFonts w:ascii="Times New Roman" w:hAnsi="Times New Roman" w:cs="Times New Roman"/>
-        </w:rPr>
-        <w:t>Select Attribute</w:t>
+        <w:ind w:left="360" w:firstLine="360"/>
+        <w:rPr>
+          <w:rFonts w:ascii="Times New Roman" w:hAnsi="Times New Roman" w:cs="Times New Roman"/>
+        </w:rPr>
+      </w:pPr>
+      <w:r>
+        <w:rPr>
+          <w:rFonts w:ascii="Times New Roman" w:hAnsi="Times New Roman" w:cs="Times New Roman"/>
+        </w:rPr>
+        <w:t>S</w:t>
+      </w:r>
+      <w:r>
+        <w:rPr>
+          <w:rFonts w:ascii="Times New Roman" w:hAnsi="Times New Roman" w:cs="Times New Roman"/>
+        </w:rPr>
+        <w:t>elect</w:t>
+      </w:r>
+      <w:r>
+        <w:rPr>
+          <w:rFonts w:ascii="Times New Roman" w:hAnsi="Times New Roman" w:cs="Times New Roman"/>
+        </w:rPr>
+        <w:t>s</w:t>
+      </w:r>
+      <w:r>
+        <w:rPr>
+          <w:rFonts w:ascii="Times New Roman" w:hAnsi="Times New Roman" w:cs="Times New Roman"/>
+        </w:rPr>
+        <w:t xml:space="preserve"> only the required attributes</w:t>
+      </w:r>
+      <w:r>
+        <w:rPr>
+          <w:rFonts w:ascii="Times New Roman" w:hAnsi="Times New Roman" w:cs="Times New Roman"/>
+        </w:rPr>
+        <w:t>.</w:t>
       </w:r>
     </w:p>
     <w:p>
       <w:pPr>
-        <w:pStyle w:val="ListParagraph"/>
+        <w:pStyle w:val="Heading3"/>
         <w:numPr>
           <w:ilvl w:val="0"/>
-          <w:numId w:val="2"/>
+          <w:numId w:val="4"/>
         </w:numPr>
         <w:rPr>
           <w:rFonts w:ascii="Times New Roman" w:hAnsi="Times New Roman" w:cs="Times New Roman"/>
@@ -96,120 +137,74 @@
         <w:rPr>
           <w:rFonts w:ascii="Times New Roman" w:hAnsi="Times New Roman" w:cs="Times New Roman"/>
         </w:rPr>
-        <w:t>S</w:t>
-      </w:r>
-      <w:r>
-        <w:rPr>
-          <w:rFonts w:ascii="Times New Roman" w:hAnsi="Times New Roman" w:cs="Times New Roman"/>
-        </w:rPr>
-        <w:t>elect</w:t>
-      </w:r>
-      <w:r>
-        <w:rPr>
-          <w:rFonts w:ascii="Times New Roman" w:hAnsi="Times New Roman" w:cs="Times New Roman"/>
-        </w:rPr>
-        <w:t>s</w:t>
-      </w:r>
-      <w:r>
-        <w:rPr>
-          <w:rFonts w:ascii="Times New Roman" w:hAnsi="Times New Roman" w:cs="Times New Roman"/>
-        </w:rPr>
-        <w:t xml:space="preserve"> only the required attributes</w:t>
-      </w:r>
-      <w:r>
-        <w:rPr>
-          <w:rFonts w:ascii="Times New Roman" w:hAnsi="Times New Roman" w:cs="Times New Roman"/>
-          <w:lang/>
-        </w:rPr>
-        <w:t>.</w:t>
+        <w:t>Normalize</w:t>
       </w:r>
     </w:p>
     <w:p>
       <w:pPr>
-        <w:pStyle w:val="Heading3"/>
-        <w:rPr>
-          <w:rFonts w:ascii="Times New Roman" w:hAnsi="Times New Roman" w:cs="Times New Roman"/>
-        </w:rPr>
-      </w:pPr>
-      <w:r>
-        <w:rPr>
-          <w:rFonts w:ascii="Times New Roman" w:hAnsi="Times New Roman" w:cs="Times New Roman"/>
-        </w:rPr>
-        <w:t>Normalize</w:t>
+        <w:ind w:left="360" w:firstLine="360"/>
+      </w:pPr>
+      <w:r>
+        <w:t>Normalizes all the required attributes to a range of 0-1</w:t>
       </w:r>
     </w:p>
     <w:p>
       <w:pPr>
-        <w:pStyle w:val="ListParagraph"/>
+        <w:pStyle w:val="Heading3"/>
         <w:numPr>
           <w:ilvl w:val="0"/>
-          <w:numId w:val="2"/>
+          <w:numId w:val="4"/>
         </w:numPr>
-      </w:pPr>
-      <w:r>
-        <w:t>Normalizes all the required attributes to a range of 0-1</w:t>
+        <w:rPr>
+          <w:rFonts w:ascii="Times New Roman" w:hAnsi="Times New Roman" w:cs="Times New Roman"/>
+        </w:rPr>
+      </w:pPr>
+      <w:r>
+        <w:rPr>
+          <w:rFonts w:ascii="Times New Roman" w:hAnsi="Times New Roman" w:cs="Times New Roman"/>
+        </w:rPr>
+        <w:t>Set Role</w:t>
       </w:r>
     </w:p>
     <w:p>
       <w:pPr>
-        <w:pStyle w:val="Heading3"/>
-        <w:rPr>
-          <w:rFonts w:ascii="Times New Roman" w:hAnsi="Times New Roman" w:cs="Times New Roman"/>
-        </w:rPr>
-      </w:pPr>
-      <w:r>
-        <w:rPr>
-          <w:rFonts w:ascii="Times New Roman" w:hAnsi="Times New Roman" w:cs="Times New Roman"/>
-        </w:rPr>
-        <w:t>Set Role</w:t>
+        <w:ind w:left="360" w:firstLine="360"/>
+        <w:rPr>
+          <w:rFonts w:ascii="Times New Roman" w:hAnsi="Times New Roman" w:cs="Times New Roman"/>
+        </w:rPr>
+      </w:pPr>
+      <w:r>
+        <w:rPr>
+          <w:rFonts w:ascii="Times New Roman" w:hAnsi="Times New Roman" w:cs="Times New Roman"/>
+        </w:rPr>
+        <w:t>Sets the role of the output attribute as the label</w:t>
+      </w:r>
+      <w:r>
+        <w:rPr>
+          <w:rFonts w:ascii="Times New Roman" w:hAnsi="Times New Roman" w:cs="Times New Roman"/>
+        </w:rPr>
+        <w:br w:type="page"/>
       </w:r>
     </w:p>
     <w:p>
       <w:pPr>
-        <w:pStyle w:val="ListParagraph"/>
-        <w:numPr>
-          <w:ilvl w:val="0"/>
-          <w:numId w:val="2"/>
-        </w:numPr>
-        <w:rPr>
-          <w:rFonts w:ascii="Times New Roman" w:hAnsi="Times New Roman" w:cs="Times New Roman"/>
-        </w:rPr>
-      </w:pPr>
-      <w:r>
-        <w:rPr>
-          <w:rFonts w:ascii="Times New Roman" w:hAnsi="Times New Roman" w:cs="Times New Roman"/>
-        </w:rPr>
-        <w:t>Sets the role of the output attribute as the label</w:t>
-      </w:r>
-      <w:r>
-        <w:rPr>
-          <w:rFonts w:ascii="Times New Roman" w:hAnsi="Times New Roman" w:cs="Times New Roman"/>
-        </w:rPr>
-        <w:br w:type="page"/>
+        <w:pStyle w:val="Heading1"/>
+        <w:rPr>
+          <w:rFonts w:ascii="Times New Roman" w:hAnsi="Times New Roman" w:cs="Times New Roman"/>
+        </w:rPr>
+      </w:pPr>
+      <w:r>
+        <w:rPr>
+          <w:rFonts w:ascii="Times New Roman" w:hAnsi="Times New Roman" w:cs="Times New Roman"/>
+        </w:rPr>
+        <w:lastRenderedPageBreak/>
+        <w:t>ROC Curve</w:t>
       </w:r>
     </w:p>
     <w:p>
       <w:pPr>
-        <w:pStyle w:val="Heading1"/>
-        <w:rPr>
-          <w:rFonts w:ascii="Times New Roman" w:hAnsi="Times New Roman" w:cs="Times New Roman"/>
-          <w:lang/>
-        </w:rPr>
-      </w:pPr>
-      <w:r>
-        <w:rPr>
-          <w:rFonts w:ascii="Times New Roman" w:hAnsi="Times New Roman" w:cs="Times New Roman"/>
-          <w:lang/>
-        </w:rPr>
-        <w:lastRenderedPageBreak/>
-        <w:t>ROC Curve</w:t>
-      </w:r>
-    </w:p>
-    <w:p>
-      <w:pPr>
-        <w:rPr>
-          <w:rFonts w:ascii="Times New Roman" w:hAnsi="Times New Roman" w:cs="Times New Roman"/>
-          <w:lang/>
+        <w:rPr>
+          <w:rFonts w:ascii="Times New Roman" w:hAnsi="Times New Roman" w:cs="Times New Roman"/>
         </w:rPr>
       </w:pPr>
       <w:r>
@@ -259,7 +254,6 @@
         <w:jc w:val="center"/>
         <w:rPr>
           <w:rFonts w:ascii="Times New Roman" w:hAnsi="Times New Roman" w:cs="Times New Roman"/>
-          <w:lang/>
         </w:rPr>
       </w:pPr>
       <w:r>
@@ -267,14 +261,12 @@
           <w:rFonts w:ascii="Times New Roman" w:hAnsi="Times New Roman" w:cs="Times New Roman"/>
           <w:i/>
           <w:iCs/>
-          <w:lang/>
         </w:rPr>
         <w:t>(fig 1: ROC curve)</w:t>
       </w:r>
       <w:r>
         <w:rPr>
           <w:rFonts w:ascii="Times New Roman" w:hAnsi="Times New Roman" w:cs="Times New Roman"/>
-          <w:lang/>
         </w:rPr>
         <w:br w:type="page"/>
       </w:r>
@@ -284,13 +276,11 @@
         <w:pStyle w:val="Heading1"/>
         <w:rPr>
           <w:rFonts w:ascii="Times New Roman" w:hAnsi="Times New Roman" w:cs="Times New Roman"/>
-          <w:lang/>
-        </w:rPr>
-      </w:pPr>
-      <w:r>
-        <w:rPr>
-          <w:rFonts w:ascii="Times New Roman" w:hAnsi="Times New Roman" w:cs="Times New Roman"/>
-          <w:lang/>
+        </w:rPr>
+      </w:pPr>
+      <w:r>
+        <w:rPr>
+          <w:rFonts w:ascii="Times New Roman" w:hAnsi="Times New Roman" w:cs="Times New Roman"/>
         </w:rPr>
         <w:lastRenderedPageBreak/>
         <w:t>Technique 1</w:t>
@@ -298,7 +288,6 @@
       <w:r>
         <w:rPr>
           <w:rFonts w:ascii="Times New Roman" w:hAnsi="Times New Roman" w:cs="Times New Roman"/>
-          <w:lang/>
         </w:rPr>
         <w:t>: Decision Tree</w:t>
       </w:r>
@@ -308,13 +297,11 @@
         <w:pStyle w:val="Heading3"/>
         <w:rPr>
           <w:rFonts w:ascii="Times New Roman" w:hAnsi="Times New Roman" w:cs="Times New Roman"/>
-          <w:lang/>
-        </w:rPr>
-      </w:pPr>
-      <w:r>
-        <w:rPr>
-          <w:rFonts w:ascii="Times New Roman" w:hAnsi="Times New Roman" w:cs="Times New Roman"/>
-          <w:lang/>
+        </w:rPr>
+      </w:pPr>
+      <w:r>
+        <w:rPr>
+          <w:rFonts w:ascii="Times New Roman" w:hAnsi="Times New Roman" w:cs="Times New Roman"/>
         </w:rPr>
         <w:t>Motivation</w:t>
       </w:r>
@@ -328,99 +315,85 @@
         </w:numPr>
         <w:rPr>
           <w:rFonts w:ascii="Times New Roman" w:hAnsi="Times New Roman" w:cs="Times New Roman"/>
-          <w:lang/>
-        </w:rPr>
-      </w:pPr>
-      <w:r>
-        <w:rPr>
-          <w:rFonts w:ascii="Times New Roman" w:hAnsi="Times New Roman" w:cs="Times New Roman"/>
-          <w:lang/>
+        </w:rPr>
+      </w:pPr>
+      <w:r>
+        <w:rPr>
+          <w:rFonts w:ascii="Times New Roman" w:hAnsi="Times New Roman" w:cs="Times New Roman"/>
         </w:rPr>
         <w:t>Dataset has binomial output/ class</w:t>
       </w:r>
       <w:r>
         <w:rPr>
           <w:rFonts w:ascii="Times New Roman" w:hAnsi="Times New Roman" w:cs="Times New Roman"/>
-          <w:lang/>
         </w:rPr>
         <w:t xml:space="preserve"> </w:t>
       </w:r>
       <w:r>
         <w:rPr>
           <w:rFonts w:ascii="Times New Roman" w:hAnsi="Times New Roman" w:cs="Times New Roman"/>
-          <w:lang/>
         </w:rPr>
         <w:t>i.e.,</w:t>
       </w:r>
       <w:r>
         <w:rPr>
           <w:rFonts w:ascii="Times New Roman" w:hAnsi="Times New Roman" w:cs="Times New Roman"/>
-          <w:lang/>
         </w:rPr>
         <w:t xml:space="preserve"> discrete data</w:t>
       </w:r>
       <w:r>
         <w:rPr>
           <w:rFonts w:ascii="Times New Roman" w:hAnsi="Times New Roman" w:cs="Times New Roman"/>
-          <w:lang/>
         </w:rPr>
         <w:t>.</w:t>
       </w:r>
       <w:r>
         <w:rPr>
           <w:rFonts w:ascii="Times New Roman" w:hAnsi="Times New Roman" w:cs="Times New Roman"/>
-          <w:lang/>
         </w:rPr>
         <w:t xml:space="preserve"> So, classification</w:t>
       </w:r>
       <w:r>
         <w:rPr>
           <w:rFonts w:ascii="Times New Roman" w:hAnsi="Times New Roman" w:cs="Times New Roman"/>
-          <w:lang/>
         </w:rPr>
         <w:t xml:space="preserve"> </w:t>
       </w:r>
       <w:r>
         <w:rPr>
           <w:rFonts w:ascii="Times New Roman" w:hAnsi="Times New Roman" w:cs="Times New Roman"/>
-          <w:lang/>
         </w:rPr>
         <w:t>algorithm</w:t>
       </w:r>
       <w:r>
         <w:rPr>
           <w:rFonts w:ascii="Times New Roman" w:hAnsi="Times New Roman" w:cs="Times New Roman"/>
-          <w:lang/>
         </w:rPr>
         <w:t>s</w:t>
       </w:r>
       <w:r>
         <w:rPr>
           <w:rFonts w:ascii="Times New Roman" w:hAnsi="Times New Roman" w:cs="Times New Roman"/>
-          <w:lang/>
         </w:rPr>
         <w:t xml:space="preserve"> </w:t>
       </w:r>
       <w:r>
         <w:rPr>
           <w:rFonts w:ascii="Times New Roman" w:hAnsi="Times New Roman" w:cs="Times New Roman"/>
-          <w:lang/>
         </w:rPr>
         <w:t>are best for the dataset</w:t>
       </w:r>
       <w:r>
         <w:rPr>
           <w:rFonts w:ascii="Times New Roman" w:hAnsi="Times New Roman" w:cs="Times New Roman"/>
-          <w:lang/>
         </w:rPr>
         <w:t xml:space="preserve"> and decision tree is a classification </w:t>
       </w:r>
       <w:r>
         <w:rPr>
           <w:rFonts w:ascii="Times New Roman" w:hAnsi="Times New Roman" w:cs="Times New Roman"/>
-          <w:lang/>
-        </w:rPr>
-        <w:t>technique</w:t>
+        </w:rPr>
+        <w:t>technique.</w:t>
       </w:r>
     </w:p>
     <w:p>
@@ -432,27 +405,23 @@
         </w:numPr>
         <w:rPr>
           <w:rFonts w:ascii="Times New Roman" w:hAnsi="Times New Roman" w:cs="Times New Roman"/>
-          <w:lang/>
-        </w:rPr>
-      </w:pPr>
-      <w:r>
-        <w:rPr>
-          <w:rFonts w:ascii="Times New Roman" w:hAnsi="Times New Roman" w:cs="Times New Roman"/>
-          <w:lang/>
+        </w:rPr>
+      </w:pPr>
+      <w:r>
+        <w:rPr>
+          <w:rFonts w:ascii="Times New Roman" w:hAnsi="Times New Roman" w:cs="Times New Roman"/>
         </w:rPr>
         <w:t>B</w:t>
       </w:r>
       <w:r>
         <w:rPr>
           <w:rFonts w:ascii="Times New Roman" w:hAnsi="Times New Roman" w:cs="Times New Roman"/>
-          <w:lang/>
         </w:rPr>
         <w:t>est Area under the ROC Curve</w:t>
       </w:r>
       <w:r>
         <w:rPr>
           <w:rFonts w:ascii="Times New Roman" w:hAnsi="Times New Roman" w:cs="Times New Roman"/>
-          <w:lang/>
         </w:rPr>
         <w:t xml:space="preserve"> (fig 1)</w:t>
       </w:r>
@@ -462,13 +431,11 @@
         <w:pStyle w:val="Heading3"/>
         <w:rPr>
           <w:rFonts w:ascii="Times New Roman" w:hAnsi="Times New Roman" w:cs="Times New Roman"/>
-          <w:lang/>
-        </w:rPr>
-      </w:pPr>
-      <w:r>
-        <w:rPr>
-          <w:rFonts w:ascii="Times New Roman" w:hAnsi="Times New Roman" w:cs="Times New Roman"/>
-          <w:lang/>
+        </w:rPr>
+      </w:pPr>
+      <w:r>
+        <w:rPr>
+          <w:rFonts w:ascii="Times New Roman" w:hAnsi="Times New Roman" w:cs="Times New Roman"/>
         </w:rPr>
         <w:t>Snapshot</w:t>
       </w:r>
@@ -477,7 +444,6 @@
       <w:pPr>
         <w:rPr>
           <w:rFonts w:ascii="Times New Roman" w:hAnsi="Times New Roman" w:cs="Times New Roman"/>
-          <w:lang/>
         </w:rPr>
       </w:pPr>
       <w:r>
@@ -527,34 +493,29 @@
         <w:pStyle w:val="Heading3"/>
         <w:rPr>
           <w:rFonts w:ascii="Times New Roman" w:hAnsi="Times New Roman" w:cs="Times New Roman"/>
-          <w:lang/>
-        </w:rPr>
-      </w:pPr>
-      <w:r>
-        <w:rPr>
-          <w:rFonts w:ascii="Times New Roman" w:hAnsi="Times New Roman" w:cs="Times New Roman"/>
-          <w:lang/>
+        </w:rPr>
+      </w:pPr>
+      <w:r>
+        <w:rPr>
+          <w:rFonts w:ascii="Times New Roman" w:hAnsi="Times New Roman" w:cs="Times New Roman"/>
         </w:rPr>
         <w:t>Parameter</w:t>
       </w:r>
       <w:r>
         <w:rPr>
           <w:rFonts w:ascii="Times New Roman" w:hAnsi="Times New Roman" w:cs="Times New Roman"/>
-          <w:lang/>
         </w:rPr>
         <w:t xml:space="preserve"> </w:t>
       </w:r>
       <w:r>
         <w:rPr>
           <w:rFonts w:ascii="Times New Roman" w:hAnsi="Times New Roman" w:cs="Times New Roman"/>
-          <w:lang/>
         </w:rPr>
         <w:t>Setting</w:t>
       </w:r>
       <w:r>
         <w:rPr>
           <w:rFonts w:ascii="Times New Roman" w:hAnsi="Times New Roman" w:cs="Times New Roman"/>
-          <w:lang/>
         </w:rPr>
         <w:t>s</w:t>
       </w:r>
@@ -568,13 +529,11 @@
         </w:numPr>
         <w:rPr>
           <w:rFonts w:ascii="Times New Roman" w:hAnsi="Times New Roman" w:cs="Times New Roman"/>
-          <w:lang/>
-        </w:rPr>
-      </w:pPr>
-      <w:r>
-        <w:rPr>
-          <w:rFonts w:ascii="Times New Roman" w:hAnsi="Times New Roman" w:cs="Times New Roman"/>
-          <w:lang/>
+        </w:rPr>
+      </w:pPr>
+      <w:r>
+        <w:rPr>
+          <w:rFonts w:ascii="Times New Roman" w:hAnsi="Times New Roman" w:cs="Times New Roman"/>
         </w:rPr>
         <w:t>Criterion: gini_index</w:t>
       </w:r>
@@ -588,13 +547,11 @@
         </w:numPr>
         <w:rPr>
           <w:rFonts w:ascii="Times New Roman" w:hAnsi="Times New Roman" w:cs="Times New Roman"/>
-          <w:lang/>
-        </w:rPr>
-      </w:pPr>
-      <w:r>
-        <w:rPr>
-          <w:rFonts w:ascii="Times New Roman" w:hAnsi="Times New Roman" w:cs="Times New Roman"/>
-          <w:lang/>
+        </w:rPr>
+      </w:pPr>
+      <w:r>
+        <w:rPr>
+          <w:rFonts w:ascii="Times New Roman" w:hAnsi="Times New Roman" w:cs="Times New Roman"/>
         </w:rPr>
         <w:t>Maximal depth: 4</w:t>
       </w:r>
@@ -608,13 +565,11 @@
         </w:numPr>
         <w:rPr>
           <w:rFonts w:ascii="Times New Roman" w:hAnsi="Times New Roman" w:cs="Times New Roman"/>
-          <w:lang/>
-        </w:rPr>
-      </w:pPr>
-      <w:r>
-        <w:rPr>
-          <w:rFonts w:ascii="Times New Roman" w:hAnsi="Times New Roman" w:cs="Times New Roman"/>
-          <w:lang/>
+        </w:rPr>
+      </w:pPr>
+      <w:r>
+        <w:rPr>
+          <w:rFonts w:ascii="Times New Roman" w:hAnsi="Times New Roman" w:cs="Times New Roman"/>
         </w:rPr>
         <w:t>Apply pruning: false</w:t>
       </w:r>
@@ -628,81 +583,13 @@
         </w:numPr>
         <w:rPr>
           <w:rFonts w:ascii="Times New Roman" w:hAnsi="Times New Roman" w:cs="Times New Roman"/>
-          <w:lang/>
-        </w:rPr>
-      </w:pPr>
-      <w:r>
-        <w:rPr>
-          <w:rFonts w:ascii="Times New Roman" w:hAnsi="Times New Roman" w:cs="Times New Roman"/>
-          <w:lang/>
+        </w:rPr>
+      </w:pPr>
+      <w:r>
+        <w:rPr>
+          <w:rFonts w:ascii="Times New Roman" w:hAnsi="Times New Roman" w:cs="Times New Roman"/>
         </w:rPr>
         <w:t>Apply prepruning: false</w:t>
-      </w:r>
-    </w:p>
-    <w:p>
-      <w:pPr>
-        <w:ind w:firstLine="360"/>
-        <w:rPr>
-          <w:rFonts w:ascii="Times New Roman" w:hAnsi="Times New Roman" w:cs="Times New Roman"/>
-          <w:lang/>
-        </w:rPr>
-      </w:pPr>
-      <w:r>
-        <w:rPr>
-          <w:rFonts w:ascii="Times New Roman" w:hAnsi="Times New Roman" w:cs="Times New Roman"/>
-          <w:b/>
-          <w:bCs/>
-          <w:lang/>
-        </w:rPr>
-        <w:t xml:space="preserve">Optimize </w:t>
-      </w:r>
-      <w:r>
-        <w:rPr>
-          <w:rFonts w:ascii="Times New Roman" w:hAnsi="Times New Roman" w:cs="Times New Roman"/>
-          <w:b/>
-          <w:bCs/>
-          <w:lang/>
-        </w:rPr>
-        <w:t>P</w:t>
-      </w:r>
-      <w:r>
-        <w:rPr>
-          <w:rFonts w:ascii="Times New Roman" w:hAnsi="Times New Roman" w:cs="Times New Roman"/>
-          <w:b/>
-          <w:bCs/>
-          <w:lang/>
-        </w:rPr>
-        <w:t>arameter</w:t>
-      </w:r>
-      <w:r>
-        <w:rPr>
-          <w:rFonts w:ascii="Times New Roman" w:hAnsi="Times New Roman" w:cs="Times New Roman"/>
-          <w:b/>
-          <w:bCs/>
-          <w:lang/>
-        </w:rPr>
-        <w:t>s</w:t>
-      </w:r>
-      <w:r>
-        <w:rPr>
-          <w:rFonts w:ascii="Times New Roman" w:hAnsi="Times New Roman" w:cs="Times New Roman"/>
-          <w:lang/>
-        </w:rPr>
-        <w:t xml:space="preserve"> operator used for the best </w:t>
-      </w:r>
-      <w:r>
-        <w:rPr>
-          <w:rFonts w:ascii="Times New Roman" w:hAnsi="Times New Roman" w:cs="Times New Roman"/>
-          <w:lang/>
-        </w:rPr>
-        <w:t>performance</w:t>
-      </w:r>
-      <w:r>
-        <w:rPr>
-          <w:rFonts w:ascii="Times New Roman" w:hAnsi="Times New Roman" w:cs="Times New Roman"/>
-          <w:lang/>
-        </w:rPr>
-        <w:t>.</w:t>
       </w:r>
     </w:p>
     <w:tbl>
@@ -724,13 +611,11 @@
             <w:pPr>
               <w:rPr>
                 <w:rFonts w:ascii="Times New Roman" w:hAnsi="Times New Roman" w:cs="Times New Roman"/>
-                <w:lang/>
               </w:rPr>
             </w:pPr>
             <w:r>
               <w:rPr>
                 <w:rFonts w:ascii="Times New Roman" w:hAnsi="Times New Roman" w:cs="Times New Roman"/>
-                <w:lang/>
               </w:rPr>
               <w:t>accuracy</w:t>
             </w:r>
@@ -744,13 +629,11 @@
             <w:pPr>
               <w:rPr>
                 <w:rFonts w:ascii="Times New Roman" w:hAnsi="Times New Roman" w:cs="Times New Roman"/>
-                <w:lang/>
               </w:rPr>
             </w:pPr>
             <w:r>
               <w:rPr>
                 <w:rFonts w:ascii="Times New Roman" w:hAnsi="Times New Roman" w:cs="Times New Roman"/>
-                <w:lang/>
               </w:rPr>
               <w:t>81.69%</w:t>
             </w:r>
@@ -766,13 +649,11 @@
             <w:pPr>
               <w:rPr>
                 <w:rFonts w:ascii="Times New Roman" w:hAnsi="Times New Roman" w:cs="Times New Roman"/>
-                <w:lang/>
               </w:rPr>
             </w:pPr>
             <w:r>
               <w:rPr>
                 <w:rFonts w:ascii="Times New Roman" w:hAnsi="Times New Roman" w:cs="Times New Roman"/>
-                <w:lang/>
               </w:rPr>
               <w:t>precision</w:t>
             </w:r>
@@ -786,20 +667,17 @@
             <w:pPr>
               <w:rPr>
                 <w:rFonts w:ascii="Times New Roman" w:hAnsi="Times New Roman" w:cs="Times New Roman"/>
-                <w:lang/>
               </w:rPr>
             </w:pPr>
             <w:r>
               <w:rPr>
                 <w:rFonts w:ascii="Times New Roman" w:hAnsi="Times New Roman" w:cs="Times New Roman"/>
-                <w:lang/>
               </w:rPr>
               <w:t>82.43%</w:t>
             </w:r>
             <w:r>
               <w:rPr>
                 <w:rFonts w:ascii="Times New Roman" w:hAnsi="Times New Roman" w:cs="Times New Roman"/>
-                <w:lang/>
               </w:rPr>
               <w:t xml:space="preserve"> (positive class: No)</w:t>
             </w:r>
@@ -815,13 +693,11 @@
             <w:pPr>
               <w:rPr>
                 <w:rFonts w:ascii="Times New Roman" w:hAnsi="Times New Roman" w:cs="Times New Roman"/>
-                <w:lang/>
               </w:rPr>
             </w:pPr>
             <w:r>
               <w:rPr>
                 <w:rFonts w:ascii="Times New Roman" w:hAnsi="Times New Roman" w:cs="Times New Roman"/>
-                <w:lang/>
               </w:rPr>
               <w:t>recall</w:t>
             </w:r>
@@ -835,20 +711,17 @@
             <w:pPr>
               <w:rPr>
                 <w:rFonts w:ascii="Times New Roman" w:hAnsi="Times New Roman" w:cs="Times New Roman"/>
-                <w:lang/>
               </w:rPr>
             </w:pPr>
             <w:r>
               <w:rPr>
                 <w:rFonts w:ascii="Times New Roman" w:hAnsi="Times New Roman" w:cs="Times New Roman"/>
-                <w:lang/>
               </w:rPr>
               <w:t>87.76%</w:t>
             </w:r>
             <w:r>
               <w:rPr>
                 <w:rFonts w:ascii="Times New Roman" w:hAnsi="Times New Roman" w:cs="Times New Roman"/>
-                <w:lang/>
               </w:rPr>
               <w:t xml:space="preserve"> (positive class: No)</w:t>
             </w:r>
@@ -864,13 +737,11 @@
             <w:pPr>
               <w:rPr>
                 <w:rFonts w:ascii="Times New Roman" w:hAnsi="Times New Roman" w:cs="Times New Roman"/>
-                <w:lang/>
               </w:rPr>
             </w:pPr>
             <w:r>
               <w:rPr>
                 <w:rFonts w:ascii="Times New Roman" w:hAnsi="Times New Roman" w:cs="Times New Roman"/>
-                <w:lang/>
               </w:rPr>
               <w:t>f-measure</w:t>
             </w:r>
@@ -884,20 +755,17 @@
             <w:pPr>
               <w:rPr>
                 <w:rFonts w:ascii="Times New Roman" w:hAnsi="Times New Roman" w:cs="Times New Roman"/>
-                <w:lang/>
               </w:rPr>
             </w:pPr>
             <w:r>
               <w:rPr>
                 <w:rFonts w:ascii="Times New Roman" w:hAnsi="Times New Roman" w:cs="Times New Roman"/>
-                <w:lang/>
               </w:rPr>
               <w:t>85.01%</w:t>
             </w:r>
             <w:r>
               <w:rPr>
                 <w:rFonts w:ascii="Times New Roman" w:hAnsi="Times New Roman" w:cs="Times New Roman"/>
-                <w:lang/>
               </w:rPr>
               <w:t xml:space="preserve"> (positive class: No)</w:t>
             </w:r>
@@ -910,7 +778,6 @@
         <w:spacing w:after="0"/>
         <w:rPr>
           <w:rFonts w:ascii="Times New Roman" w:hAnsi="Times New Roman" w:cs="Times New Roman"/>
-          <w:lang/>
         </w:rPr>
       </w:pPr>
       <w:r>
@@ -959,13 +826,11 @@
       <w:pPr>
         <w:rPr>
           <w:rFonts w:ascii="Times New Roman" w:hAnsi="Times New Roman" w:cs="Times New Roman"/>
-          <w:lang/>
-        </w:rPr>
-      </w:pPr>
-      <w:r>
-        <w:rPr>
-          <w:rFonts w:ascii="Times New Roman" w:hAnsi="Times New Roman" w:cs="Times New Roman"/>
-          <w:lang/>
+        </w:rPr>
+      </w:pPr>
+      <w:r>
+        <w:rPr>
+          <w:rFonts w:ascii="Times New Roman" w:hAnsi="Times New Roman" w:cs="Times New Roman"/>
         </w:rPr>
         <w:br w:type="page"/>
       </w:r>
@@ -975,13 +840,11 @@
         <w:pStyle w:val="Heading1"/>
         <w:rPr>
           <w:rFonts w:ascii="Times New Roman" w:hAnsi="Times New Roman" w:cs="Times New Roman"/>
-          <w:lang/>
-        </w:rPr>
-      </w:pPr>
-      <w:r>
-        <w:rPr>
-          <w:rFonts w:ascii="Times New Roman" w:hAnsi="Times New Roman" w:cs="Times New Roman"/>
-          <w:lang/>
+        </w:rPr>
+      </w:pPr>
+      <w:r>
+        <w:rPr>
+          <w:rFonts w:ascii="Times New Roman" w:hAnsi="Times New Roman" w:cs="Times New Roman"/>
         </w:rPr>
         <w:lastRenderedPageBreak/>
         <w:t>Technique 2: Logistic Regression</w:t>
@@ -992,13 +855,11 @@
         <w:pStyle w:val="Heading3"/>
         <w:rPr>
           <w:rFonts w:ascii="Times New Roman" w:hAnsi="Times New Roman" w:cs="Times New Roman"/>
-          <w:lang/>
-        </w:rPr>
-      </w:pPr>
-      <w:r>
-        <w:rPr>
-          <w:rFonts w:ascii="Times New Roman" w:hAnsi="Times New Roman" w:cs="Times New Roman"/>
-          <w:lang/>
+        </w:rPr>
+      </w:pPr>
+      <w:r>
+        <w:rPr>
+          <w:rFonts w:ascii="Times New Roman" w:hAnsi="Times New Roman" w:cs="Times New Roman"/>
         </w:rPr>
         <w:t>Motivation</w:t>
       </w:r>
@@ -1012,33 +873,31 @@
         </w:numPr>
         <w:rPr>
           <w:rFonts w:ascii="Times New Roman" w:hAnsi="Times New Roman" w:cs="Times New Roman"/>
-          <w:highlight w:val="yellow"/>
-          <w:lang/>
-        </w:rPr>
-      </w:pPr>
-      <w:r>
-        <w:rPr>
-          <w:rFonts w:ascii="Times New Roman" w:hAnsi="Times New Roman" w:cs="Times New Roman"/>
-          <w:highlight w:val="yellow"/>
-          <w:lang/>
+        </w:rPr>
+      </w:pPr>
+      <w:r>
+        <w:rPr>
+          <w:rFonts w:ascii="Times New Roman" w:hAnsi="Times New Roman" w:cs="Times New Roman"/>
         </w:rPr>
         <w:t xml:space="preserve">Dataset has binomial output/ class i.e., discrete data. So, classification algorithms are best for the dataset and </w:t>
       </w:r>
       <w:r>
         <w:rPr>
           <w:rFonts w:ascii="Times New Roman" w:hAnsi="Times New Roman" w:cs="Times New Roman"/>
-          <w:highlight w:val="yellow"/>
-          <w:lang/>
         </w:rPr>
         <w:t xml:space="preserve">Logistic Regression </w:t>
       </w:r>
       <w:r>
         <w:rPr>
           <w:rFonts w:ascii="Times New Roman" w:hAnsi="Times New Roman" w:cs="Times New Roman"/>
-          <w:highlight w:val="yellow"/>
-          <w:lang/>
         </w:rPr>
         <w:t>is a classification technique</w:t>
+      </w:r>
+      <w:r>
+        <w:rPr>
+          <w:rFonts w:ascii="Times New Roman" w:hAnsi="Times New Roman" w:cs="Times New Roman"/>
+        </w:rPr>
+        <w:t>.</w:t>
       </w:r>
     </w:p>
     <w:p>
@@ -1050,15 +909,11 @@
         </w:numPr>
         <w:rPr>
           <w:rFonts w:ascii="Times New Roman" w:hAnsi="Times New Roman" w:cs="Times New Roman"/>
-          <w:highlight w:val="yellow"/>
-          <w:lang/>
-        </w:rPr>
-      </w:pPr>
-      <w:r>
-        <w:rPr>
-          <w:rFonts w:ascii="Times New Roman" w:hAnsi="Times New Roman" w:cs="Times New Roman"/>
-          <w:highlight w:val="yellow"/>
-          <w:lang/>
+        </w:rPr>
+      </w:pPr>
+      <w:r>
+        <w:rPr>
+          <w:rFonts w:ascii="Times New Roman" w:hAnsi="Times New Roman" w:cs="Times New Roman"/>
         </w:rPr>
         <w:t>Complex algorithm/ model (requirement)</w:t>
       </w:r>
@@ -1068,13 +923,11 @@
         <w:pStyle w:val="Heading3"/>
         <w:rPr>
           <w:rFonts w:ascii="Times New Roman" w:hAnsi="Times New Roman" w:cs="Times New Roman"/>
-          <w:lang/>
-        </w:rPr>
-      </w:pPr>
-      <w:r>
-        <w:rPr>
-          <w:rFonts w:ascii="Times New Roman" w:hAnsi="Times New Roman" w:cs="Times New Roman"/>
-          <w:lang/>
+        </w:rPr>
+      </w:pPr>
+      <w:r>
+        <w:rPr>
+          <w:rFonts w:ascii="Times New Roman" w:hAnsi="Times New Roman" w:cs="Times New Roman"/>
         </w:rPr>
         <w:t>Snapshot</w:t>
       </w:r>
@@ -1083,7 +936,6 @@
       <w:pPr>
         <w:rPr>
           <w:rFonts w:ascii="Times New Roman" w:hAnsi="Times New Roman" w:cs="Times New Roman"/>
-          <w:lang/>
         </w:rPr>
       </w:pPr>
       <w:r>
@@ -1140,13 +992,11 @@
         <w:pStyle w:val="Heading3"/>
         <w:rPr>
           <w:rFonts w:ascii="Times New Roman" w:hAnsi="Times New Roman" w:cs="Times New Roman"/>
-          <w:lang/>
-        </w:rPr>
-      </w:pPr>
-      <w:r>
-        <w:rPr>
-          <w:rFonts w:ascii="Times New Roman" w:hAnsi="Times New Roman" w:cs="Times New Roman"/>
-          <w:lang/>
+        </w:rPr>
+      </w:pPr>
+      <w:r>
+        <w:rPr>
+          <w:rFonts w:ascii="Times New Roman" w:hAnsi="Times New Roman" w:cs="Times New Roman"/>
         </w:rPr>
         <w:t>Parameter Settings</w:t>
       </w:r>
@@ -1160,13 +1010,11 @@
         </w:numPr>
         <w:rPr>
           <w:rFonts w:ascii="Times New Roman" w:hAnsi="Times New Roman" w:cs="Times New Roman"/>
-          <w:lang/>
-        </w:rPr>
-      </w:pPr>
-      <w:r>
-        <w:rPr>
-          <w:rFonts w:ascii="Times New Roman" w:hAnsi="Times New Roman" w:cs="Times New Roman"/>
-          <w:lang/>
+        </w:rPr>
+      </w:pPr>
+      <w:r>
+        <w:rPr>
+          <w:rFonts w:ascii="Times New Roman" w:hAnsi="Times New Roman" w:cs="Times New Roman"/>
         </w:rPr>
         <w:t>Solver: auto</w:t>
       </w:r>
@@ -1180,13 +1028,11 @@
         </w:numPr>
         <w:rPr>
           <w:rFonts w:ascii="Times New Roman" w:hAnsi="Times New Roman" w:cs="Times New Roman"/>
-          <w:lang/>
-        </w:rPr>
-      </w:pPr>
-      <w:r>
-        <w:rPr>
-          <w:rFonts w:ascii="Times New Roman" w:hAnsi="Times New Roman" w:cs="Times New Roman"/>
-          <w:lang/>
+        </w:rPr>
+      </w:pPr>
+      <w:r>
+        <w:rPr>
+          <w:rFonts w:ascii="Times New Roman" w:hAnsi="Times New Roman" w:cs="Times New Roman"/>
         </w:rPr>
         <w:t>Reproducible: false</w:t>
       </w:r>
@@ -1200,13 +1046,11 @@
         </w:numPr>
         <w:rPr>
           <w:rFonts w:ascii="Times New Roman" w:hAnsi="Times New Roman" w:cs="Times New Roman"/>
-          <w:lang/>
-        </w:rPr>
-      </w:pPr>
-      <w:r>
-        <w:rPr>
-          <w:rFonts w:ascii="Times New Roman" w:hAnsi="Times New Roman" w:cs="Times New Roman"/>
-          <w:lang/>
+        </w:rPr>
+      </w:pPr>
+      <w:r>
+        <w:rPr>
+          <w:rFonts w:ascii="Times New Roman" w:hAnsi="Times New Roman" w:cs="Times New Roman"/>
         </w:rPr>
         <w:t>User regularization: false</w:t>
       </w:r>
@@ -1220,13 +1064,11 @@
         </w:numPr>
         <w:rPr>
           <w:rFonts w:ascii="Times New Roman" w:hAnsi="Times New Roman" w:cs="Times New Roman"/>
-          <w:lang/>
-        </w:rPr>
-      </w:pPr>
-      <w:r>
-        <w:rPr>
-          <w:rFonts w:ascii="Times New Roman" w:hAnsi="Times New Roman" w:cs="Times New Roman"/>
-          <w:lang/>
+        </w:rPr>
+      </w:pPr>
+      <w:r>
+        <w:rPr>
+          <w:rFonts w:ascii="Times New Roman" w:hAnsi="Times New Roman" w:cs="Times New Roman"/>
         </w:rPr>
         <w:t>Standardize: true</w:t>
       </w:r>
@@ -1240,13 +1082,11 @@
         </w:numPr>
         <w:rPr>
           <w:rFonts w:ascii="Times New Roman" w:hAnsi="Times New Roman" w:cs="Times New Roman"/>
-          <w:lang/>
-        </w:rPr>
-      </w:pPr>
-      <w:r>
-        <w:rPr>
-          <w:rFonts w:ascii="Times New Roman" w:hAnsi="Times New Roman" w:cs="Times New Roman"/>
-          <w:lang/>
+        </w:rPr>
+      </w:pPr>
+      <w:r>
+        <w:rPr>
+          <w:rFonts w:ascii="Times New Roman" w:hAnsi="Times New Roman" w:cs="Times New Roman"/>
         </w:rPr>
         <w:t>Non-negative coefficients: false</w:t>
       </w:r>
@@ -1260,13 +1100,11 @@
         </w:numPr>
         <w:rPr>
           <w:rFonts w:ascii="Times New Roman" w:hAnsi="Times New Roman" w:cs="Times New Roman"/>
-          <w:lang/>
-        </w:rPr>
-      </w:pPr>
-      <w:r>
-        <w:rPr>
-          <w:rFonts w:ascii="Times New Roman" w:hAnsi="Times New Roman" w:cs="Times New Roman"/>
-          <w:lang/>
+        </w:rPr>
+      </w:pPr>
+      <w:r>
+        <w:rPr>
+          <w:rFonts w:ascii="Times New Roman" w:hAnsi="Times New Roman" w:cs="Times New Roman"/>
         </w:rPr>
         <w:t>Add intercept: true</w:t>
       </w:r>
@@ -1280,13 +1118,11 @@
         </w:numPr>
         <w:rPr>
           <w:rFonts w:ascii="Times New Roman" w:hAnsi="Times New Roman" w:cs="Times New Roman"/>
-          <w:lang/>
-        </w:rPr>
-      </w:pPr>
-      <w:r>
-        <w:rPr>
-          <w:rFonts w:ascii="Times New Roman" w:hAnsi="Times New Roman" w:cs="Times New Roman"/>
-          <w:lang/>
+        </w:rPr>
+      </w:pPr>
+      <w:r>
+        <w:rPr>
+          <w:rFonts w:ascii="Times New Roman" w:hAnsi="Times New Roman" w:cs="Times New Roman"/>
         </w:rPr>
         <w:t>Compute p-values: true</w:t>
       </w:r>
@@ -1300,13 +1136,11 @@
         </w:numPr>
         <w:rPr>
           <w:rFonts w:ascii="Times New Roman" w:hAnsi="Times New Roman" w:cs="Times New Roman"/>
-          <w:lang/>
-        </w:rPr>
-      </w:pPr>
-      <w:r>
-        <w:rPr>
-          <w:rFonts w:ascii="Times New Roman" w:hAnsi="Times New Roman" w:cs="Times New Roman"/>
-          <w:lang/>
+        </w:rPr>
+      </w:pPr>
+      <w:r>
+        <w:rPr>
+          <w:rFonts w:ascii="Times New Roman" w:hAnsi="Times New Roman" w:cs="Times New Roman"/>
         </w:rPr>
         <w:t>Remove collinear column: true</w:t>
       </w:r>
@@ -1316,7 +1150,6 @@
         <w:ind w:firstLine="360"/>
         <w:rPr>
           <w:rFonts w:ascii="Times New Roman" w:hAnsi="Times New Roman" w:cs="Times New Roman"/>
-          <w:lang/>
         </w:rPr>
       </w:pPr>
       <w:r>
@@ -1324,14 +1157,12 @@
           <w:rFonts w:ascii="Times New Roman" w:hAnsi="Times New Roman" w:cs="Times New Roman"/>
           <w:b/>
           <w:bCs/>
-          <w:lang/>
         </w:rPr>
         <w:t>Optimize Parameters</w:t>
       </w:r>
       <w:r>
         <w:rPr>
           <w:rFonts w:ascii="Times New Roman" w:hAnsi="Times New Roman" w:cs="Times New Roman"/>
-          <w:lang/>
         </w:rPr>
         <w:t xml:space="preserve"> operator used for the best result.</w:t>
       </w:r>
@@ -1355,13 +1186,11 @@
             <w:pPr>
               <w:rPr>
                 <w:rFonts w:ascii="Times New Roman" w:hAnsi="Times New Roman" w:cs="Times New Roman"/>
-                <w:lang/>
               </w:rPr>
             </w:pPr>
             <w:r>
               <w:rPr>
                 <w:rFonts w:ascii="Times New Roman" w:hAnsi="Times New Roman" w:cs="Times New Roman"/>
-                <w:lang/>
               </w:rPr>
               <w:t>accuracy</w:t>
             </w:r>
@@ -1375,13 +1204,11 @@
             <w:pPr>
               <w:rPr>
                 <w:rFonts w:ascii="Times New Roman" w:hAnsi="Times New Roman" w:cs="Times New Roman"/>
-                <w:lang/>
               </w:rPr>
             </w:pPr>
             <w:r>
               <w:rPr>
                 <w:rFonts w:ascii="Times New Roman" w:hAnsi="Times New Roman" w:cs="Times New Roman"/>
-                <w:lang/>
               </w:rPr>
               <w:t>78.01%</w:t>
             </w:r>
@@ -1397,13 +1224,11 @@
             <w:pPr>
               <w:rPr>
                 <w:rFonts w:ascii="Times New Roman" w:hAnsi="Times New Roman" w:cs="Times New Roman"/>
-                <w:lang/>
               </w:rPr>
             </w:pPr>
             <w:r>
               <w:rPr>
                 <w:rFonts w:ascii="Times New Roman" w:hAnsi="Times New Roman" w:cs="Times New Roman"/>
-                <w:lang/>
               </w:rPr>
               <w:t>precision</w:t>
             </w:r>
@@ -1417,27 +1242,23 @@
             <w:pPr>
               <w:rPr>
                 <w:rFonts w:ascii="Times New Roman" w:hAnsi="Times New Roman" w:cs="Times New Roman"/>
-                <w:lang/>
               </w:rPr>
             </w:pPr>
             <w:r>
               <w:rPr>
                 <w:rFonts w:ascii="Times New Roman" w:hAnsi="Times New Roman" w:cs="Times New Roman"/>
-                <w:lang/>
               </w:rPr>
               <w:t>80.09</w:t>
             </w:r>
             <w:r>
               <w:rPr>
                 <w:rFonts w:ascii="Times New Roman" w:hAnsi="Times New Roman" w:cs="Times New Roman"/>
-                <w:lang/>
               </w:rPr>
               <w:t>%</w:t>
             </w:r>
             <w:r>
               <w:rPr>
                 <w:rFonts w:ascii="Times New Roman" w:hAnsi="Times New Roman" w:cs="Times New Roman"/>
-                <w:lang/>
               </w:rPr>
               <w:t xml:space="preserve"> (positive class: No)</w:t>
             </w:r>
@@ -1453,13 +1274,11 @@
             <w:pPr>
               <w:rPr>
                 <w:rFonts w:ascii="Times New Roman" w:hAnsi="Times New Roman" w:cs="Times New Roman"/>
-                <w:lang/>
               </w:rPr>
             </w:pPr>
             <w:r>
               <w:rPr>
                 <w:rFonts w:ascii="Times New Roman" w:hAnsi="Times New Roman" w:cs="Times New Roman"/>
-                <w:lang/>
               </w:rPr>
               <w:t>recall</w:t>
             </w:r>
@@ -1473,27 +1292,23 @@
             <w:pPr>
               <w:rPr>
                 <w:rFonts w:ascii="Times New Roman" w:hAnsi="Times New Roman" w:cs="Times New Roman"/>
-                <w:lang/>
               </w:rPr>
             </w:pPr>
             <w:r>
               <w:rPr>
                 <w:rFonts w:ascii="Times New Roman" w:hAnsi="Times New Roman" w:cs="Times New Roman"/>
-                <w:lang/>
               </w:rPr>
               <w:t>83.60</w:t>
             </w:r>
             <w:r>
               <w:rPr>
                 <w:rFonts w:ascii="Times New Roman" w:hAnsi="Times New Roman" w:cs="Times New Roman"/>
-                <w:lang/>
               </w:rPr>
               <w:t>%</w:t>
             </w:r>
             <w:r>
               <w:rPr>
                 <w:rFonts w:ascii="Times New Roman" w:hAnsi="Times New Roman" w:cs="Times New Roman"/>
-                <w:lang/>
               </w:rPr>
               <w:t xml:space="preserve"> (positive class: No)</w:t>
             </w:r>
@@ -1509,13 +1324,11 @@
             <w:pPr>
               <w:rPr>
                 <w:rFonts w:ascii="Times New Roman" w:hAnsi="Times New Roman" w:cs="Times New Roman"/>
-                <w:lang/>
               </w:rPr>
             </w:pPr>
             <w:r>
               <w:rPr>
                 <w:rFonts w:ascii="Times New Roman" w:hAnsi="Times New Roman" w:cs="Times New Roman"/>
-                <w:lang/>
               </w:rPr>
               <w:t>f-measure</w:t>
             </w:r>
@@ -1529,27 +1342,23 @@
             <w:pPr>
               <w:rPr>
                 <w:rFonts w:ascii="Times New Roman" w:hAnsi="Times New Roman" w:cs="Times New Roman"/>
-                <w:lang/>
               </w:rPr>
             </w:pPr>
             <w:r>
               <w:rPr>
                 <w:rFonts w:ascii="Times New Roman" w:hAnsi="Times New Roman" w:cs="Times New Roman"/>
-                <w:lang/>
               </w:rPr>
               <w:t>81.81</w:t>
             </w:r>
             <w:r>
               <w:rPr>
                 <w:rFonts w:ascii="Times New Roman" w:hAnsi="Times New Roman" w:cs="Times New Roman"/>
-                <w:lang/>
               </w:rPr>
               <w:t>%</w:t>
             </w:r>
             <w:r>
               <w:rPr>
                 <w:rFonts w:ascii="Times New Roman" w:hAnsi="Times New Roman" w:cs="Times New Roman"/>
-                <w:lang/>
               </w:rPr>
               <w:t xml:space="preserve"> (positive class: No)</w:t>
             </w:r>
@@ -1562,7 +1371,6 @@
         <w:spacing w:after="0"/>
         <w:rPr>
           <w:rFonts w:ascii="Times New Roman" w:hAnsi="Times New Roman" w:cs="Times New Roman"/>
-          <w:lang/>
         </w:rPr>
       </w:pPr>
       <w:r>
@@ -1611,13 +1419,11 @@
       <w:pPr>
         <w:rPr>
           <w:rFonts w:ascii="Times New Roman" w:hAnsi="Times New Roman" w:cs="Times New Roman"/>
-          <w:lang/>
-        </w:rPr>
-      </w:pPr>
-      <w:r>
-        <w:rPr>
-          <w:rFonts w:ascii="Times New Roman" w:hAnsi="Times New Roman" w:cs="Times New Roman"/>
-          <w:lang/>
+        </w:rPr>
+      </w:pPr>
+      <w:r>
+        <w:rPr>
+          <w:rFonts w:ascii="Times New Roman" w:hAnsi="Times New Roman" w:cs="Times New Roman"/>
         </w:rPr>
         <w:br w:type="page"/>
       </w:r>
@@ -1627,13 +1433,11 @@
         <w:pStyle w:val="Heading1"/>
         <w:rPr>
           <w:rFonts w:ascii="Times New Roman" w:hAnsi="Times New Roman" w:cs="Times New Roman"/>
-          <w:lang/>
-        </w:rPr>
-      </w:pPr>
-      <w:r>
-        <w:rPr>
-          <w:rFonts w:ascii="Times New Roman" w:hAnsi="Times New Roman" w:cs="Times New Roman"/>
-          <w:lang/>
+        </w:rPr>
+      </w:pPr>
+      <w:r>
+        <w:rPr>
+          <w:rFonts w:ascii="Times New Roman" w:hAnsi="Times New Roman" w:cs="Times New Roman"/>
         </w:rPr>
         <w:lastRenderedPageBreak/>
         <w:t>Comparison</w:t>
@@ -1641,7 +1445,6 @@
       <w:r>
         <w:rPr>
           <w:rFonts w:ascii="Times New Roman" w:hAnsi="Times New Roman" w:cs="Times New Roman"/>
-          <w:lang/>
         </w:rPr>
         <w:t xml:space="preserve"> of Testing Performance</w:t>
       </w:r>
@@ -1651,13 +1454,11 @@
         <w:pStyle w:val="Heading3"/>
         <w:rPr>
           <w:rFonts w:ascii="Times New Roman" w:hAnsi="Times New Roman" w:cs="Times New Roman"/>
-          <w:lang/>
-        </w:rPr>
-      </w:pPr>
-      <w:r>
-        <w:rPr>
-          <w:rFonts w:ascii="Times New Roman" w:hAnsi="Times New Roman" w:cs="Times New Roman"/>
-          <w:lang/>
+        </w:rPr>
+      </w:pPr>
+      <w:r>
+        <w:rPr>
+          <w:rFonts w:ascii="Times New Roman" w:hAnsi="Times New Roman" w:cs="Times New Roman"/>
         </w:rPr>
         <w:t>Testing Performance Report</w:t>
       </w:r>
@@ -1666,14 +1467,12 @@
       <w:pPr>
         <w:rPr>
           <w:rFonts w:ascii="Times New Roman" w:hAnsi="Times New Roman" w:cs="Times New Roman"/>
-          <w:lang/>
         </w:rPr>
       </w:pPr>
       <w:r>
         <w:rPr>
           <w:rFonts w:ascii="Times New Roman" w:hAnsi="Times New Roman" w:cs="Times New Roman"/>
           <w:noProof/>
-          <w:lang/>
         </w:rPr>
         <w:drawing>
           <wp:inline distT="0" distB="0" distL="0" distR="0" wp14:anchorId="6045F0AE" wp14:editId="49808371">
@@ -1695,41 +1494,35 @@
         <w:pStyle w:val="Heading3"/>
         <w:rPr>
           <w:rFonts w:ascii="Times New Roman" w:hAnsi="Times New Roman" w:cs="Times New Roman"/>
-          <w:lang/>
-        </w:rPr>
-      </w:pPr>
-      <w:r>
-        <w:rPr>
-          <w:rFonts w:ascii="Times New Roman" w:hAnsi="Times New Roman" w:cs="Times New Roman"/>
-          <w:lang/>
+        </w:rPr>
+      </w:pPr>
+      <w:r>
+        <w:rPr>
+          <w:rFonts w:ascii="Times New Roman" w:hAnsi="Times New Roman" w:cs="Times New Roman"/>
         </w:rPr>
         <w:t xml:space="preserve">Cross-validation </w:t>
       </w:r>
       <w:r>
         <w:rPr>
           <w:rFonts w:ascii="Times New Roman" w:hAnsi="Times New Roman" w:cs="Times New Roman"/>
-          <w:lang/>
         </w:rPr>
         <w:t>P</w:t>
       </w:r>
       <w:r>
         <w:rPr>
           <w:rFonts w:ascii="Times New Roman" w:hAnsi="Times New Roman" w:cs="Times New Roman"/>
-          <w:lang/>
         </w:rPr>
         <w:t xml:space="preserve">erformance </w:t>
       </w:r>
       <w:r>
         <w:rPr>
           <w:rFonts w:ascii="Times New Roman" w:hAnsi="Times New Roman" w:cs="Times New Roman"/>
-          <w:lang/>
         </w:rPr>
         <w:t>R</w:t>
       </w:r>
       <w:r>
         <w:rPr>
           <w:rFonts w:ascii="Times New Roman" w:hAnsi="Times New Roman" w:cs="Times New Roman"/>
-          <w:lang/>
         </w:rPr>
         <w:t>eport</w:t>
       </w:r>
@@ -1738,14 +1531,12 @@
       <w:pPr>
         <w:rPr>
           <w:rFonts w:ascii="Times New Roman" w:hAnsi="Times New Roman" w:cs="Times New Roman"/>
-          <w:lang/>
         </w:rPr>
       </w:pPr>
       <w:r>
         <w:rPr>
           <w:rFonts w:ascii="Times New Roman" w:hAnsi="Times New Roman" w:cs="Times New Roman"/>
           <w:noProof/>
-          <w:lang/>
         </w:rPr>
         <w:drawing>
           <wp:inline distT="0" distB="0" distL="0" distR="0" wp14:anchorId="7F761F4D" wp14:editId="522C2C8F">
@@ -1760,6 +1551,28 @@
             </a:graphic>
           </wp:inline>
         </w:drawing>
+      </w:r>
+    </w:p>
+    <w:p>
+      <w:pPr>
+        <w:rPr>
+          <w:rFonts w:ascii="Times New Roman" w:hAnsi="Times New Roman" w:cs="Times New Roman"/>
+        </w:rPr>
+      </w:pPr>
+      <w:r>
+        <w:rPr>
+          <w:rFonts w:ascii="Times New Roman" w:hAnsi="Times New Roman" w:cs="Times New Roman"/>
+        </w:rPr>
+        <w:br w:type="page"/>
+      </w:r>
+    </w:p>
+    <w:p>
+      <w:pPr>
+        <w:pStyle w:val="Heading1"/>
+      </w:pPr>
+      <w:r>
+        <w:lastRenderedPageBreak/>
+        <w:t>Final Recommendation of Best Modal</w:t>
       </w:r>
     </w:p>
     <w:sectPr>
@@ -1775,6 +1588,95 @@
 <file path=word/numbering.xml><?xml version="1.0" encoding="utf-8"?>
 <w:numbering xmlns:wpc="http://schemas.microsoft.com/office/word/2010/wordprocessingCanvas" xmlns:cx="http://schemas.microsoft.com/office/drawing/2014/chartex" xmlns:cx1="http://schemas.microsoft.com/office/drawing/2015/9/8/chartex" xmlns:cx2="http://schemas.microsoft.com/office/drawing/2015/10/21/chartex" xmlns:cx3="http://schemas.microsoft.com/office/drawing/2016/5/9/chartex" xmlns:cx4="http://schemas.microsoft.com/office/drawing/2016/5/10/chartex" xmlns:cx5="http://schemas.microsoft.com/office/drawing/2016/5/11/chartex" xmlns:cx6="http://schemas.microsoft.com/office/drawing/2016/5/12/chartex" xmlns:cx7="http://schemas.microsoft.com/office/drawing/2016/5/13/chartex" xmlns:cx8="http://schemas.microsoft.com/office/drawing/2016/5/14/chartex" xmlns:mc="http://schemas.openxmlformats.org/markup-compatibility/2006" xmlns:aink="http://schemas.microsoft.com/office/drawing/2016/ink" xmlns:am3d="http://schemas.microsoft.com/office/drawing/2017/model3d" xmlns:o="urn:schemas-microsoft-com:office:office" xmlns:r="http://schemas.openxmlformats.org/officeDocument/2006/relationships" xmlns:m="http://schemas.openxmlformats.org/officeDocument/2006/math" xmlns:v="urn:schemas-microsoft-com:vml" xmlns:wp14="http://schemas.microsoft.com/office/word/2010/wordprocessingDrawing" xmlns:wp="http://schemas.openxmlformats.org/drawingml/2006/wordprocessingDrawing" xmlns:w10="urn:schemas-microsoft-com:office:word" xmlns:w="http://schemas.openxmlformats.org/wordprocessingml/2006/main" xmlns:w14="http://schemas.microsoft.com/office/word/2010/wordml" xmlns:w15="http://schemas.microsoft.com/office/word/2012/wordml" xmlns:w16cex="http://schemas.microsoft.com/office/word/2018/wordml/cex" xmlns:w16cid="http://schemas.microsoft.com/office/word/2016/wordml/cid" xmlns:w16="http://schemas.microsoft.com/office/word/2018/wordml" xmlns:w16se="http://schemas.microsoft.com/office/word/2015/wordml/symex" xmlns:wpg="http://schemas.microsoft.com/office/word/2010/wordprocessingGroup" xmlns:wpi="http://schemas.microsoft.com/office/word/2010/wordprocessingInk" xmlns:wne="http://schemas.microsoft.com/office/word/2006/wordml" xmlns:wps="http://schemas.microsoft.com/office/word/2010/wordprocessingShape" mc:Ignorable="w14 w15 w16se w16cid w16 w16cex wp14">
   <w:abstractNum w:abstractNumId="0" w15:restartNumberingAfterBreak="0">
+    <w:nsid w:val="1D7417A2"/>
+    <w:multiLevelType w:val="hybridMultilevel"/>
+    <w:tmpl w:val="FC004C76"/>
+    <w:lvl w:ilvl="0" w:tplc="0409000F">
+      <w:start w:val="1"/>
+      <w:numFmt w:val="decimal"/>
+      <w:lvlText w:val="%1."/>
+      <w:lvlJc w:val="left"/>
+      <w:pPr>
+        <w:ind w:left="720" w:hanging="360"/>
+      </w:pPr>
+      <w:rPr>
+        <w:rFonts w:hint="default"/>
+      </w:rPr>
+    </w:lvl>
+    <w:lvl w:ilvl="1" w:tplc="04090019" w:tentative="1">
+      <w:start w:val="1"/>
+      <w:numFmt w:val="lowerLetter"/>
+      <w:lvlText w:val="%2."/>
+      <w:lvlJc w:val="left"/>
+      <w:pPr>
+        <w:ind w:left="1440" w:hanging="360"/>
+      </w:pPr>
+    </w:lvl>
+    <w:lvl w:ilvl="2" w:tplc="0409001B" w:tentative="1">
+      <w:start w:val="1"/>
+      <w:numFmt w:val="lowerRoman"/>
+      <w:lvlText w:val="%3."/>
+      <w:lvlJc w:val="right"/>
+      <w:pPr>
+        <w:ind w:left="2160" w:hanging="180"/>
+      </w:pPr>
+    </w:lvl>
+    <w:lvl w:ilvl="3" w:tplc="0409000F" w:tentative="1">
+      <w:start w:val="1"/>
+      <w:numFmt w:val="decimal"/>
+      <w:lvlText w:val="%4."/>
+      <w:lvlJc w:val="left"/>
+      <w:pPr>
+        <w:ind w:left="2880" w:hanging="360"/>
+      </w:pPr>
+    </w:lvl>
+    <w:lvl w:ilvl="4" w:tplc="04090019" w:tentative="1">
+      <w:start w:val="1"/>
+      <w:numFmt w:val="lowerLetter"/>
+      <w:lvlText w:val="%5."/>
+      <w:lvlJc w:val="left"/>
+      <w:pPr>
+        <w:ind w:left="3600" w:hanging="360"/>
+      </w:pPr>
+    </w:lvl>
+    <w:lvl w:ilvl="5" w:tplc="0409001B" w:tentative="1">
+      <w:start w:val="1"/>
+      <w:numFmt w:val="lowerRoman"/>
+      <w:lvlText w:val="%6."/>
+      <w:lvlJc w:val="right"/>
+      <w:pPr>
+        <w:ind w:left="4320" w:hanging="180"/>
+      </w:pPr>
+    </w:lvl>
+    <w:lvl w:ilvl="6" w:tplc="0409000F" w:tentative="1">
+      <w:start w:val="1"/>
+      <w:numFmt w:val="decimal"/>
+      <w:lvlText w:val="%7."/>
+      <w:lvlJc w:val="left"/>
+      <w:pPr>
+        <w:ind w:left="5040" w:hanging="360"/>
+      </w:pPr>
+    </w:lvl>
+    <w:lvl w:ilvl="7" w:tplc="04090019" w:tentative="1">
+      <w:start w:val="1"/>
+      <w:numFmt w:val="lowerLetter"/>
+      <w:lvlText w:val="%8."/>
+      <w:lvlJc w:val="left"/>
+      <w:pPr>
+        <w:ind w:left="5760" w:hanging="360"/>
+      </w:pPr>
+    </w:lvl>
+    <w:lvl w:ilvl="8" w:tplc="0409001B" w:tentative="1">
+      <w:start w:val="1"/>
+      <w:numFmt w:val="lowerRoman"/>
+      <w:lvlText w:val="%9."/>
+      <w:lvlJc w:val="right"/>
+      <w:pPr>
+        <w:ind w:left="6480" w:hanging="180"/>
+      </w:pPr>
+    </w:lvl>
+  </w:abstractNum>
+  <w:abstractNum w:abstractNumId="1" w15:restartNumberingAfterBreak="0">
     <w:nsid w:val="2479707D"/>
     <w:multiLevelType w:val="hybridMultilevel"/>
     <w:tmpl w:val="9080FFE6"/>
@@ -1887,7 +1789,7 @@
       </w:rPr>
     </w:lvl>
   </w:abstractNum>
-  <w:abstractNum w:abstractNumId="1" w15:restartNumberingAfterBreak="0">
+  <w:abstractNum w:abstractNumId="2" w15:restartNumberingAfterBreak="0">
     <w:nsid w:val="62D13A21"/>
     <w:multiLevelType w:val="hybridMultilevel"/>
     <w:tmpl w:val="754674C8"/>
@@ -2000,7 +1902,7 @@
       </w:rPr>
     </w:lvl>
   </w:abstractNum>
-  <w:abstractNum w:abstractNumId="2" w15:restartNumberingAfterBreak="0">
+  <w:abstractNum w:abstractNumId="3" w15:restartNumberingAfterBreak="0">
     <w:nsid w:val="76DA5F60"/>
     <w:multiLevelType w:val="hybridMultilevel"/>
     <w:tmpl w:val="EAB2457C"/>
@@ -2114,12 +2016,15 @@
     </w:lvl>
   </w:abstractNum>
   <w:num w:numId="1">
+    <w:abstractNumId w:val="2"/>
+  </w:num>
+  <w:num w:numId="2">
+    <w:abstractNumId w:val="3"/>
+  </w:num>
+  <w:num w:numId="3">
     <w:abstractNumId w:val="1"/>
   </w:num>
-  <w:num w:numId="2">
-    <w:abstractNumId w:val="2"/>
-  </w:num>
-  <w:num w:numId="3">
+  <w:num w:numId="4">
     <w:abstractNumId w:val="0"/>
   </w:num>
 </w:numbering>

</xml_diff>